<commit_message>
add: second midterm files
</commit_message>
<xml_diff>
--- a/ageo_pc_first_draft.docx
+++ b/ageo_pc_first_draft.docx
@@ -10,6 +10,7 @@
           <w:docPartUnique/>
         </w:docPartObj>
       </w:sdtPr>
+      <w:sdtEndPr/>
       <w:sdtContent>
         <w:p/>
         <w:p>
@@ -105,13 +106,14 @@
                                   <w:tag w:val=""/>
                                   <w:id w:val="400952559"/>
                                   <w:dataBinding w:prefixMappings="xmlns:ns0='http://schemas.microsoft.com/office/2006/coverPageProps' " w:xpath="/ns0:CoverPageProperties[1]/ns0:PublishDate[1]" w:storeItemID="{55AF091B-3C7A-41E3-B477-F2FDAA23CFDA}"/>
-                                  <w:date w:fullDate="2021-09-08T00:00:00Z">
+                                  <w:date>
                                     <w:dateFormat w:val="d 'de' MMMM 'de' yyyy"/>
                                     <w:lid w:val="es-ES"/>
                                     <w:storeMappedDataAs w:val="dateTime"/>
                                     <w:calendar w:val="gregorian"/>
                                   </w:date>
                                 </w:sdtPr>
+                                <w:sdtEndPr/>
                                 <w:sdtContent>
                                   <w:p>
                                     <w:pPr>
@@ -132,7 +134,37 @@
                                         <w:szCs w:val="40"/>
                                         <w:lang w:val="es-ES"/>
                                       </w:rPr>
-                                      <w:t>september 8, 2021</w:t>
+                                      <w:t>19</w:t>
+                                    </w:r>
+                                    <w:r>
+                                      <w:rPr>
+                                        <w:caps/>
+                                        <w:color w:val="492249" w:themeColor="text2" w:themeShade="BF"/>
+                                        <w:sz w:val="40"/>
+                                        <w:szCs w:val="40"/>
+                                        <w:lang w:val="es-ES"/>
+                                      </w:rPr>
+                                      <w:t xml:space="preserve"> de </w:t>
+                                    </w:r>
+                                    <w:r>
+                                      <w:rPr>
+                                        <w:caps/>
+                                        <w:color w:val="492249" w:themeColor="text2" w:themeShade="BF"/>
+                                        <w:sz w:val="40"/>
+                                        <w:szCs w:val="40"/>
+                                        <w:lang w:val="es-ES"/>
+                                      </w:rPr>
+                                      <w:t>octubre</w:t>
+                                    </w:r>
+                                    <w:r>
+                                      <w:rPr>
+                                        <w:caps/>
+                                        <w:color w:val="492249" w:themeColor="text2" w:themeShade="BF"/>
+                                        <w:sz w:val="40"/>
+                                        <w:szCs w:val="40"/>
+                                        <w:lang w:val="es-ES"/>
+                                      </w:rPr>
+                                      <w:t xml:space="preserve"> de 2021</w:t>
                                     </w:r>
                                   </w:p>
                                 </w:sdtContent>
@@ -178,13 +210,14 @@
                             <w:tag w:val=""/>
                             <w:id w:val="400952559"/>
                             <w:dataBinding w:prefixMappings="xmlns:ns0='http://schemas.microsoft.com/office/2006/coverPageProps' " w:xpath="/ns0:CoverPageProperties[1]/ns0:PublishDate[1]" w:storeItemID="{55AF091B-3C7A-41E3-B477-F2FDAA23CFDA}"/>
-                            <w:date w:fullDate="2021-09-08T00:00:00Z">
+                            <w:date>
                               <w:dateFormat w:val="d 'de' MMMM 'de' yyyy"/>
                               <w:lid w:val="es-ES"/>
                               <w:storeMappedDataAs w:val="dateTime"/>
                               <w:calendar w:val="gregorian"/>
                             </w:date>
                           </w:sdtPr>
+                          <w:sdtEndPr/>
                           <w:sdtContent>
                             <w:p>
                               <w:pPr>
@@ -205,7 +238,37 @@
                                   <w:szCs w:val="40"/>
                                   <w:lang w:val="es-ES"/>
                                 </w:rPr>
-                                <w:t>september 8, 2021</w:t>
+                                <w:t>19</w:t>
+                              </w:r>
+                              <w:r>
+                                <w:rPr>
+                                  <w:caps/>
+                                  <w:color w:val="492249" w:themeColor="text2" w:themeShade="BF"/>
+                                  <w:sz w:val="40"/>
+                                  <w:szCs w:val="40"/>
+                                  <w:lang w:val="es-ES"/>
+                                </w:rPr>
+                                <w:t xml:space="preserve"> de </w:t>
+                              </w:r>
+                              <w:r>
+                                <w:rPr>
+                                  <w:caps/>
+                                  <w:color w:val="492249" w:themeColor="text2" w:themeShade="BF"/>
+                                  <w:sz w:val="40"/>
+                                  <w:szCs w:val="40"/>
+                                  <w:lang w:val="es-ES"/>
+                                </w:rPr>
+                                <w:t>octubre</w:t>
+                              </w:r>
+                              <w:r>
+                                <w:rPr>
+                                  <w:caps/>
+                                  <w:color w:val="492249" w:themeColor="text2" w:themeShade="BF"/>
+                                  <w:sz w:val="40"/>
+                                  <w:szCs w:val="40"/>
+                                  <w:lang w:val="es-ES"/>
+                                </w:rPr>
+                                <w:t xml:space="preserve"> de 2021</w:t>
                               </w:r>
                             </w:p>
                           </w:sdtContent>
@@ -304,6 +367,7 @@
                                   <w:dataBinding w:prefixMappings="xmlns:ns0='http://purl.org/dc/elements/1.1/' xmlns:ns1='http://schemas.openxmlformats.org/package/2006/metadata/core-properties' " w:xpath="/ns1:coreProperties[1]/ns0:creator[1]" w:storeItemID="{6C3C8BC8-F283-45AE-878A-BAB7291924A1}"/>
                                   <w:text/>
                                 </w:sdtPr>
+                                <w:sdtEndPr/>
                                 <w:sdtContent>
                                   <w:p>
                                     <w:pPr>
@@ -353,6 +417,7 @@
                                     <w:dataBinding w:prefixMappings="xmlns:ns0='http://schemas.openxmlformats.org/officeDocument/2006/extended-properties' " w:xpath="/ns0:Properties[1]/ns0:Company[1]" w:storeItemID="{6668398D-A668-4E3E-A5EB-62B293D839F1}"/>
                                     <w:text/>
                                   </w:sdtPr>
+                                  <w:sdtEndPr/>
                                   <w:sdtContent>
                                     <w:r>
                                       <w:rPr>
@@ -361,7 +426,7 @@
                                         <w:sz w:val="20"/>
                                         <w:szCs w:val="20"/>
                                       </w:rPr>
-                                      <w:t>Ingenieríad de Software y Sistemas Computacionales</w:t>
+                                      <w:t>Ingeniería de Software y Sistemas Computacionales</w:t>
                                     </w:r>
                                   </w:sdtContent>
                                 </w:sdt>
@@ -391,6 +456,7 @@
                                     <w:dataBinding w:prefixMappings="xmlns:ns0='http://schemas.microsoft.com/office/2006/coverPageProps' " w:xpath="/ns0:CoverPageProperties[1]/ns0:CompanyAddress[1]" w:storeItemID="{55AF091B-3C7A-41E3-B477-F2FDAA23CFDA}"/>
                                     <w:text/>
                                   </w:sdtPr>
+                                  <w:sdtEndPr/>
                                   <w:sdtContent>
                                     <w:r>
                                       <w:rPr>
@@ -452,6 +518,7 @@
                             <w:dataBinding w:prefixMappings="xmlns:ns0='http://purl.org/dc/elements/1.1/' xmlns:ns1='http://schemas.openxmlformats.org/package/2006/metadata/core-properties' " w:xpath="/ns1:coreProperties[1]/ns0:creator[1]" w:storeItemID="{6C3C8BC8-F283-45AE-878A-BAB7291924A1}"/>
                             <w:text/>
                           </w:sdtPr>
+                          <w:sdtEndPr/>
                           <w:sdtContent>
                             <w:p>
                               <w:pPr>
@@ -501,6 +568,7 @@
                               <w:dataBinding w:prefixMappings="xmlns:ns0='http://schemas.openxmlformats.org/officeDocument/2006/extended-properties' " w:xpath="/ns0:Properties[1]/ns0:Company[1]" w:storeItemID="{6668398D-A668-4E3E-A5EB-62B293D839F1}"/>
                               <w:text/>
                             </w:sdtPr>
+                            <w:sdtEndPr/>
                             <w:sdtContent>
                               <w:r>
                                 <w:rPr>
@@ -509,7 +577,7 @@
                                   <w:sz w:val="20"/>
                                   <w:szCs w:val="20"/>
                                 </w:rPr>
-                                <w:t>Ingenieríad de Software y Sistemas Computacionales</w:t>
+                                <w:t>Ingeniería de Software y Sistemas Computacionales</w:t>
                               </w:r>
                             </w:sdtContent>
                           </w:sdt>
@@ -539,6 +607,7 @@
                               <w:dataBinding w:prefixMappings="xmlns:ns0='http://schemas.microsoft.com/office/2006/coverPageProps' " w:xpath="/ns0:CoverPageProperties[1]/ns0:CompanyAddress[1]" w:storeItemID="{55AF091B-3C7A-41E3-B477-F2FDAA23CFDA}"/>
                               <w:text/>
                             </w:sdtPr>
+                            <w:sdtEndPr/>
                             <w:sdtContent>
                               <w:r>
                                 <w:rPr>
@@ -666,6 +735,7 @@
                                     <w:dataBinding w:prefixMappings="xmlns:ns0='http://purl.org/dc/elements/1.1/' xmlns:ns1='http://schemas.openxmlformats.org/package/2006/metadata/core-properties' " w:xpath="/ns1:coreProperties[1]/ns0:title[1]" w:storeItemID="{6C3C8BC8-F283-45AE-878A-BAB7291924A1}"/>
                                     <w:text w:multiLine="1"/>
                                   </w:sdtPr>
+                                  <w:sdtEndPr/>
                                   <w:sdtContent>
                                     <w:r>
                                       <w:rPr>
@@ -693,6 +763,7 @@
                                   <w:dataBinding w:prefixMappings="xmlns:ns0='http://purl.org/dc/elements/1.1/' xmlns:ns1='http://schemas.openxmlformats.org/package/2006/metadata/core-properties' " w:xpath="/ns1:coreProperties[1]/ns0:subject[1]" w:storeItemID="{6C3C8BC8-F283-45AE-878A-BAB7291924A1}"/>
                                   <w:text/>
                                 </w:sdtPr>
+                                <w:sdtEndPr/>
                                 <w:sdtContent>
                                   <w:p>
                                     <w:pPr>
@@ -767,6 +838,7 @@
                               <w:dataBinding w:prefixMappings="xmlns:ns0='http://purl.org/dc/elements/1.1/' xmlns:ns1='http://schemas.openxmlformats.org/package/2006/metadata/core-properties' " w:xpath="/ns1:coreProperties[1]/ns0:title[1]" w:storeItemID="{6C3C8BC8-F283-45AE-878A-BAB7291924A1}"/>
                               <w:text w:multiLine="1"/>
                             </w:sdtPr>
+                            <w:sdtEndPr/>
                             <w:sdtContent>
                               <w:r>
                                 <w:rPr>
@@ -794,6 +866,7 @@
                             <w:dataBinding w:prefixMappings="xmlns:ns0='http://purl.org/dc/elements/1.1/' xmlns:ns1='http://schemas.openxmlformats.org/package/2006/metadata/core-properties' " w:xpath="/ns1:coreProperties[1]/ns0:subject[1]" w:storeItemID="{6C3C8BC8-F283-45AE-878A-BAB7291924A1}"/>
                             <w:text/>
                           </w:sdtPr>
+                          <w:sdtEndPr/>
                           <w:sdtContent>
                             <w:p>
                               <w:pPr>
@@ -985,7 +1058,11 @@
     <w:sdt>
       <w:sdtPr>
         <w:rPr>
-          <w:lang w:val="es-ES"/>
+          <w:rFonts w:asciiTheme="minorHAnsi" w:eastAsiaTheme="minorHAnsi" w:hAnsiTheme="minorHAnsi" w:cstheme="minorBidi"/>
+          <w:color w:val="auto"/>
+          <w:sz w:val="22"/>
+          <w:szCs w:val="22"/>
+          <w:lang w:val="es-ES" w:eastAsia="en-US"/>
         </w:rPr>
         <w:id w:val="1788703489"/>
         <w:docPartObj>
@@ -995,13 +1072,8 @@
       </w:sdtPr>
       <w:sdtEndPr>
         <w:rPr>
-          <w:rFonts w:asciiTheme="minorHAnsi" w:eastAsiaTheme="minorHAnsi" w:hAnsiTheme="minorHAnsi" w:cstheme="minorBidi"/>
           <w:b/>
           <w:bCs/>
-          <w:color w:val="auto"/>
-          <w:sz w:val="22"/>
-          <w:szCs w:val="22"/>
-          <w:lang w:eastAsia="en-US"/>
         </w:rPr>
       </w:sdtEndPr>
       <w:sdtContent>
@@ -1023,7 +1095,9 @@
               <w:tab w:val="right" w:leader="dot" w:pos="8828"/>
             </w:tabs>
             <w:rPr>
+              <w:rFonts w:eastAsiaTheme="minorEastAsia"/>
               <w:noProof/>
+              <w:lang w:eastAsia="es-MX"/>
             </w:rPr>
           </w:pPr>
           <w:r>
@@ -1035,7 +1109,7 @@
           <w:r>
             <w:fldChar w:fldCharType="separate"/>
           </w:r>
-          <w:hyperlink w:anchor="_Toc81937167" w:history="1">
+          <w:hyperlink w:anchor="_Toc85553643" w:history="1">
             <w:r>
               <w:rPr>
                 <w:rStyle w:val="Hipervnculo"/>
@@ -1063,7 +1137,7 @@
                 <w:noProof/>
                 <w:webHidden/>
               </w:rPr>
-              <w:instrText xml:space="preserve"> PAGEREF _Toc81937167 \h </w:instrText>
+              <w:instrText xml:space="preserve"> PAGEREF _Toc85553643 \h </w:instrText>
             </w:r>
             <w:r>
               <w:rPr>
@@ -1101,10 +1175,12 @@
               <w:tab w:val="right" w:leader="dot" w:pos="8828"/>
             </w:tabs>
             <w:rPr>
+              <w:rFonts w:eastAsiaTheme="minorEastAsia"/>
               <w:noProof/>
+              <w:lang w:eastAsia="es-MX"/>
             </w:rPr>
           </w:pPr>
-          <w:hyperlink w:anchor="_Toc81937168" w:history="1">
+          <w:hyperlink w:anchor="_Toc85553644" w:history="1">
             <w:r>
               <w:rPr>
                 <w:rStyle w:val="Hipervnculo"/>
@@ -1132,7 +1208,7 @@
                 <w:noProof/>
                 <w:webHidden/>
               </w:rPr>
-              <w:instrText xml:space="preserve"> PAGEREF _Toc81937168 \h </w:instrText>
+              <w:instrText xml:space="preserve"> PAGEREF _Toc85553644 \h </w:instrText>
             </w:r>
             <w:r>
               <w:rPr>
@@ -1170,10 +1246,12 @@
               <w:tab w:val="right" w:leader="dot" w:pos="8828"/>
             </w:tabs>
             <w:rPr>
+              <w:rFonts w:eastAsiaTheme="minorEastAsia"/>
               <w:noProof/>
+              <w:lang w:eastAsia="es-MX"/>
             </w:rPr>
           </w:pPr>
-          <w:hyperlink w:anchor="_Toc81937169" w:history="1">
+          <w:hyperlink w:anchor="_Toc85553645" w:history="1">
             <w:r>
               <w:rPr>
                 <w:rStyle w:val="Hipervnculo"/>
@@ -1201,7 +1279,7 @@
                 <w:noProof/>
                 <w:webHidden/>
               </w:rPr>
-              <w:instrText xml:space="preserve"> PAGEREF _Toc81937169 \h </w:instrText>
+              <w:instrText xml:space="preserve"> PAGEREF _Toc85553645 \h </w:instrText>
             </w:r>
             <w:r>
               <w:rPr>
@@ -1239,10 +1317,12 @@
               <w:tab w:val="right" w:leader="dot" w:pos="8828"/>
             </w:tabs>
             <w:rPr>
+              <w:rFonts w:eastAsiaTheme="minorEastAsia"/>
               <w:noProof/>
+              <w:lang w:eastAsia="es-MX"/>
             </w:rPr>
           </w:pPr>
-          <w:hyperlink w:anchor="_Toc81937170" w:history="1">
+          <w:hyperlink w:anchor="_Toc85553646" w:history="1">
             <w:r>
               <w:rPr>
                 <w:rStyle w:val="Hipervnculo"/>
@@ -1270,7 +1350,7 @@
                 <w:noProof/>
                 <w:webHidden/>
               </w:rPr>
-              <w:instrText xml:space="preserve"> PAGEREF _Toc81937170 \h </w:instrText>
+              <w:instrText xml:space="preserve"> PAGEREF _Toc85553646 \h </w:instrText>
             </w:r>
             <w:r>
               <w:rPr>
@@ -1308,10 +1388,12 @@
               <w:tab w:val="right" w:leader="dot" w:pos="8828"/>
             </w:tabs>
             <w:rPr>
+              <w:rFonts w:eastAsiaTheme="minorEastAsia"/>
               <w:noProof/>
+              <w:lang w:eastAsia="es-MX"/>
             </w:rPr>
           </w:pPr>
-          <w:hyperlink w:anchor="_Toc81937171" w:history="1">
+          <w:hyperlink w:anchor="_Toc85553647" w:history="1">
             <w:r>
               <w:rPr>
                 <w:rStyle w:val="Hipervnculo"/>
@@ -1339,7 +1421,7 @@
                 <w:noProof/>
                 <w:webHidden/>
               </w:rPr>
-              <w:instrText xml:space="preserve"> PAGEREF _Toc81937171 \h </w:instrText>
+              <w:instrText xml:space="preserve"> PAGEREF _Toc85553647 \h </w:instrText>
             </w:r>
             <w:r>
               <w:rPr>
@@ -1377,10 +1459,12 @@
               <w:tab w:val="right" w:leader="dot" w:pos="8828"/>
             </w:tabs>
             <w:rPr>
+              <w:rFonts w:eastAsiaTheme="minorEastAsia"/>
               <w:noProof/>
+              <w:lang w:eastAsia="es-MX"/>
             </w:rPr>
           </w:pPr>
-          <w:hyperlink w:anchor="_Toc81937172" w:history="1">
+          <w:hyperlink w:anchor="_Toc85553648" w:history="1">
             <w:r>
               <w:rPr>
                 <w:rStyle w:val="Hipervnculo"/>
@@ -1408,7 +1492,7 @@
                 <w:noProof/>
                 <w:webHidden/>
               </w:rPr>
-              <w:instrText xml:space="preserve"> PAGEREF _Toc81937172 \h </w:instrText>
+              <w:instrText xml:space="preserve"> PAGEREF _Toc85553648 \h </w:instrText>
             </w:r>
             <w:r>
               <w:rPr>
@@ -1446,10 +1530,12 @@
               <w:tab w:val="right" w:leader="dot" w:pos="8828"/>
             </w:tabs>
             <w:rPr>
+              <w:rFonts w:eastAsiaTheme="minorEastAsia"/>
               <w:noProof/>
+              <w:lang w:eastAsia="es-MX"/>
             </w:rPr>
           </w:pPr>
-          <w:hyperlink w:anchor="_Toc81937173" w:history="1">
+          <w:hyperlink w:anchor="_Toc85553649" w:history="1">
             <w:r>
               <w:rPr>
                 <w:rStyle w:val="Hipervnculo"/>
@@ -1477,7 +1563,7 @@
                 <w:noProof/>
                 <w:webHidden/>
               </w:rPr>
-              <w:instrText xml:space="preserve"> PAGEREF _Toc81937173 \h </w:instrText>
+              <w:instrText xml:space="preserve"> PAGEREF _Toc85553649 \h </w:instrText>
             </w:r>
             <w:r>
               <w:rPr>
@@ -1515,10 +1601,12 @@
               <w:tab w:val="right" w:leader="dot" w:pos="8828"/>
             </w:tabs>
             <w:rPr>
+              <w:rFonts w:eastAsiaTheme="minorEastAsia"/>
               <w:noProof/>
+              <w:lang w:eastAsia="es-MX"/>
             </w:rPr>
           </w:pPr>
-          <w:hyperlink w:anchor="_Toc81937174" w:history="1">
+          <w:hyperlink w:anchor="_Toc85553650" w:history="1">
             <w:r>
               <w:rPr>
                 <w:rStyle w:val="Hipervnculo"/>
@@ -1546,7 +1634,7 @@
                 <w:noProof/>
                 <w:webHidden/>
               </w:rPr>
-              <w:instrText xml:space="preserve"> PAGEREF _Toc81937174 \h </w:instrText>
+              <w:instrText xml:space="preserve"> PAGEREF _Toc85553650 \h </w:instrText>
             </w:r>
             <w:r>
               <w:rPr>
@@ -1567,6 +1655,1000 @@
                 <w:webHidden/>
               </w:rPr>
               <w:t>3</w:t>
+            </w:r>
+            <w:r>
+              <w:rPr>
+                <w:noProof/>
+                <w:webHidden/>
+              </w:rPr>
+              <w:fldChar w:fldCharType="end"/>
+            </w:r>
+          </w:hyperlink>
+        </w:p>
+        <w:p>
+          <w:pPr>
+            <w:pStyle w:val="TDC1"/>
+            <w:tabs>
+              <w:tab w:val="right" w:leader="dot" w:pos="8828"/>
+            </w:tabs>
+            <w:rPr>
+              <w:rFonts w:eastAsiaTheme="minorEastAsia"/>
+              <w:noProof/>
+              <w:lang w:eastAsia="es-MX"/>
+            </w:rPr>
+          </w:pPr>
+          <w:hyperlink w:anchor="_Toc85553651" w:history="1">
+            <w:r>
+              <w:rPr>
+                <w:rStyle w:val="Hipervnculo"/>
+                <w:noProof/>
+                <w:lang w:val="en-US"/>
+              </w:rPr>
+              <w:t>UML Diagrams</w:t>
+            </w:r>
+            <w:r>
+              <w:rPr>
+                <w:noProof/>
+                <w:webHidden/>
+              </w:rPr>
+              <w:tab/>
+            </w:r>
+            <w:r>
+              <w:rPr>
+                <w:noProof/>
+                <w:webHidden/>
+              </w:rPr>
+              <w:fldChar w:fldCharType="begin"/>
+            </w:r>
+            <w:r>
+              <w:rPr>
+                <w:noProof/>
+                <w:webHidden/>
+              </w:rPr>
+              <w:instrText xml:space="preserve"> PAGEREF _Toc85553651 \h </w:instrText>
+            </w:r>
+            <w:r>
+              <w:rPr>
+                <w:noProof/>
+                <w:webHidden/>
+              </w:rPr>
+            </w:r>
+            <w:r>
+              <w:rPr>
+                <w:noProof/>
+                <w:webHidden/>
+              </w:rPr>
+              <w:fldChar w:fldCharType="separate"/>
+            </w:r>
+            <w:r>
+              <w:rPr>
+                <w:noProof/>
+                <w:webHidden/>
+              </w:rPr>
+              <w:t>4</w:t>
+            </w:r>
+            <w:r>
+              <w:rPr>
+                <w:noProof/>
+                <w:webHidden/>
+              </w:rPr>
+              <w:fldChar w:fldCharType="end"/>
+            </w:r>
+          </w:hyperlink>
+        </w:p>
+        <w:p>
+          <w:pPr>
+            <w:pStyle w:val="TDC2"/>
+            <w:tabs>
+              <w:tab w:val="right" w:leader="dot" w:pos="8828"/>
+            </w:tabs>
+            <w:rPr>
+              <w:rFonts w:eastAsiaTheme="minorEastAsia"/>
+              <w:noProof/>
+              <w:lang w:eastAsia="es-MX"/>
+            </w:rPr>
+          </w:pPr>
+          <w:hyperlink w:anchor="_Toc85553652" w:history="1">
+            <w:r>
+              <w:rPr>
+                <w:rStyle w:val="Hipervnculo"/>
+                <w:noProof/>
+                <w:lang w:val="en-US"/>
+              </w:rPr>
+              <w:t>User request for a new car wash service</w:t>
+            </w:r>
+            <w:r>
+              <w:rPr>
+                <w:noProof/>
+                <w:webHidden/>
+              </w:rPr>
+              <w:tab/>
+            </w:r>
+            <w:r>
+              <w:rPr>
+                <w:noProof/>
+                <w:webHidden/>
+              </w:rPr>
+              <w:fldChar w:fldCharType="begin"/>
+            </w:r>
+            <w:r>
+              <w:rPr>
+                <w:noProof/>
+                <w:webHidden/>
+              </w:rPr>
+              <w:instrText xml:space="preserve"> PAGEREF _Toc85553652 \h </w:instrText>
+            </w:r>
+            <w:r>
+              <w:rPr>
+                <w:noProof/>
+                <w:webHidden/>
+              </w:rPr>
+            </w:r>
+            <w:r>
+              <w:rPr>
+                <w:noProof/>
+                <w:webHidden/>
+              </w:rPr>
+              <w:fldChar w:fldCharType="separate"/>
+            </w:r>
+            <w:r>
+              <w:rPr>
+                <w:noProof/>
+                <w:webHidden/>
+              </w:rPr>
+              <w:t>4</w:t>
+            </w:r>
+            <w:r>
+              <w:rPr>
+                <w:noProof/>
+                <w:webHidden/>
+              </w:rPr>
+              <w:fldChar w:fldCharType="end"/>
+            </w:r>
+          </w:hyperlink>
+        </w:p>
+        <w:p>
+          <w:pPr>
+            <w:pStyle w:val="TDC2"/>
+            <w:tabs>
+              <w:tab w:val="right" w:leader="dot" w:pos="8828"/>
+            </w:tabs>
+            <w:rPr>
+              <w:rFonts w:eastAsiaTheme="minorEastAsia"/>
+              <w:noProof/>
+              <w:lang w:eastAsia="es-MX"/>
+            </w:rPr>
+          </w:pPr>
+          <w:hyperlink w:anchor="_Toc85553653" w:history="1">
+            <w:r>
+              <w:rPr>
+                <w:rStyle w:val="Hipervnculo"/>
+                <w:noProof/>
+                <w:lang w:val="en-US"/>
+              </w:rPr>
+              <w:t>Manager Assigns appointments to car washers</w:t>
+            </w:r>
+            <w:r>
+              <w:rPr>
+                <w:noProof/>
+                <w:webHidden/>
+              </w:rPr>
+              <w:tab/>
+            </w:r>
+            <w:r>
+              <w:rPr>
+                <w:noProof/>
+                <w:webHidden/>
+              </w:rPr>
+              <w:fldChar w:fldCharType="begin"/>
+            </w:r>
+            <w:r>
+              <w:rPr>
+                <w:noProof/>
+                <w:webHidden/>
+              </w:rPr>
+              <w:instrText xml:space="preserve"> PAGEREF _Toc85553653 \h </w:instrText>
+            </w:r>
+            <w:r>
+              <w:rPr>
+                <w:noProof/>
+                <w:webHidden/>
+              </w:rPr>
+            </w:r>
+            <w:r>
+              <w:rPr>
+                <w:noProof/>
+                <w:webHidden/>
+              </w:rPr>
+              <w:fldChar w:fldCharType="separate"/>
+            </w:r>
+            <w:r>
+              <w:rPr>
+                <w:noProof/>
+                <w:webHidden/>
+              </w:rPr>
+              <w:t>5</w:t>
+            </w:r>
+            <w:r>
+              <w:rPr>
+                <w:noProof/>
+                <w:webHidden/>
+              </w:rPr>
+              <w:fldChar w:fldCharType="end"/>
+            </w:r>
+          </w:hyperlink>
+        </w:p>
+        <w:p>
+          <w:pPr>
+            <w:pStyle w:val="TDC2"/>
+            <w:tabs>
+              <w:tab w:val="right" w:leader="dot" w:pos="8828"/>
+            </w:tabs>
+            <w:rPr>
+              <w:rFonts w:eastAsiaTheme="minorEastAsia"/>
+              <w:noProof/>
+              <w:lang w:eastAsia="es-MX"/>
+            </w:rPr>
+          </w:pPr>
+          <w:hyperlink w:anchor="_Toc85553654" w:history="1">
+            <w:r>
+              <w:rPr>
+                <w:rStyle w:val="Hipervnculo"/>
+                <w:noProof/>
+                <w:lang w:val="en-US"/>
+              </w:rPr>
+              <w:t>Car washer confirms assistance for assigned appointment</w:t>
+            </w:r>
+            <w:r>
+              <w:rPr>
+                <w:noProof/>
+                <w:webHidden/>
+              </w:rPr>
+              <w:tab/>
+            </w:r>
+            <w:r>
+              <w:rPr>
+                <w:noProof/>
+                <w:webHidden/>
+              </w:rPr>
+              <w:fldChar w:fldCharType="begin"/>
+            </w:r>
+            <w:r>
+              <w:rPr>
+                <w:noProof/>
+                <w:webHidden/>
+              </w:rPr>
+              <w:instrText xml:space="preserve"> PAGEREF _Toc85553654 \h </w:instrText>
+            </w:r>
+            <w:r>
+              <w:rPr>
+                <w:noProof/>
+                <w:webHidden/>
+              </w:rPr>
+            </w:r>
+            <w:r>
+              <w:rPr>
+                <w:noProof/>
+                <w:webHidden/>
+              </w:rPr>
+              <w:fldChar w:fldCharType="separate"/>
+            </w:r>
+            <w:r>
+              <w:rPr>
+                <w:noProof/>
+                <w:webHidden/>
+              </w:rPr>
+              <w:t>5</w:t>
+            </w:r>
+            <w:r>
+              <w:rPr>
+                <w:noProof/>
+                <w:webHidden/>
+              </w:rPr>
+              <w:fldChar w:fldCharType="end"/>
+            </w:r>
+          </w:hyperlink>
+        </w:p>
+        <w:p>
+          <w:pPr>
+            <w:pStyle w:val="TDC2"/>
+            <w:tabs>
+              <w:tab w:val="right" w:leader="dot" w:pos="8828"/>
+            </w:tabs>
+            <w:rPr>
+              <w:rFonts w:eastAsiaTheme="minorEastAsia"/>
+              <w:noProof/>
+              <w:lang w:eastAsia="es-MX"/>
+            </w:rPr>
+          </w:pPr>
+          <w:hyperlink w:anchor="_Toc85553655" w:history="1">
+            <w:r>
+              <w:rPr>
+                <w:rStyle w:val="Hipervnculo"/>
+                <w:noProof/>
+                <w:lang w:val="en-US"/>
+              </w:rPr>
+              <w:t>User receives car washer and finalize service</w:t>
+            </w:r>
+            <w:r>
+              <w:rPr>
+                <w:noProof/>
+                <w:webHidden/>
+              </w:rPr>
+              <w:tab/>
+            </w:r>
+            <w:r>
+              <w:rPr>
+                <w:noProof/>
+                <w:webHidden/>
+              </w:rPr>
+              <w:fldChar w:fldCharType="begin"/>
+            </w:r>
+            <w:r>
+              <w:rPr>
+                <w:noProof/>
+                <w:webHidden/>
+              </w:rPr>
+              <w:instrText xml:space="preserve"> PAGEREF _Toc85553655 \h </w:instrText>
+            </w:r>
+            <w:r>
+              <w:rPr>
+                <w:noProof/>
+                <w:webHidden/>
+              </w:rPr>
+            </w:r>
+            <w:r>
+              <w:rPr>
+                <w:noProof/>
+                <w:webHidden/>
+              </w:rPr>
+              <w:fldChar w:fldCharType="separate"/>
+            </w:r>
+            <w:r>
+              <w:rPr>
+                <w:noProof/>
+                <w:webHidden/>
+              </w:rPr>
+              <w:t>6</w:t>
+            </w:r>
+            <w:r>
+              <w:rPr>
+                <w:noProof/>
+                <w:webHidden/>
+              </w:rPr>
+              <w:fldChar w:fldCharType="end"/>
+            </w:r>
+          </w:hyperlink>
+        </w:p>
+        <w:p>
+          <w:pPr>
+            <w:pStyle w:val="TDC1"/>
+            <w:tabs>
+              <w:tab w:val="right" w:leader="dot" w:pos="8828"/>
+            </w:tabs>
+            <w:rPr>
+              <w:rFonts w:eastAsiaTheme="minorEastAsia"/>
+              <w:noProof/>
+              <w:lang w:eastAsia="es-MX"/>
+            </w:rPr>
+          </w:pPr>
+          <w:hyperlink w:anchor="_Toc85553656" w:history="1">
+            <w:r>
+              <w:rPr>
+                <w:rStyle w:val="Hipervnculo"/>
+                <w:noProof/>
+                <w:lang w:val="en-US"/>
+              </w:rPr>
+              <w:t>Database Diagrams</w:t>
+            </w:r>
+            <w:r>
+              <w:rPr>
+                <w:noProof/>
+                <w:webHidden/>
+              </w:rPr>
+              <w:tab/>
+            </w:r>
+            <w:r>
+              <w:rPr>
+                <w:noProof/>
+                <w:webHidden/>
+              </w:rPr>
+              <w:fldChar w:fldCharType="begin"/>
+            </w:r>
+            <w:r>
+              <w:rPr>
+                <w:noProof/>
+                <w:webHidden/>
+              </w:rPr>
+              <w:instrText xml:space="preserve"> PAGEREF _Toc85553656 \h </w:instrText>
+            </w:r>
+            <w:r>
+              <w:rPr>
+                <w:noProof/>
+                <w:webHidden/>
+              </w:rPr>
+            </w:r>
+            <w:r>
+              <w:rPr>
+                <w:noProof/>
+                <w:webHidden/>
+              </w:rPr>
+              <w:fldChar w:fldCharType="separate"/>
+            </w:r>
+            <w:r>
+              <w:rPr>
+                <w:noProof/>
+                <w:webHidden/>
+              </w:rPr>
+              <w:t>7</w:t>
+            </w:r>
+            <w:r>
+              <w:rPr>
+                <w:noProof/>
+                <w:webHidden/>
+              </w:rPr>
+              <w:fldChar w:fldCharType="end"/>
+            </w:r>
+          </w:hyperlink>
+        </w:p>
+        <w:p>
+          <w:pPr>
+            <w:pStyle w:val="TDC2"/>
+            <w:tabs>
+              <w:tab w:val="right" w:leader="dot" w:pos="8828"/>
+            </w:tabs>
+            <w:rPr>
+              <w:rFonts w:eastAsiaTheme="minorEastAsia"/>
+              <w:noProof/>
+              <w:lang w:eastAsia="es-MX"/>
+            </w:rPr>
+          </w:pPr>
+          <w:hyperlink w:anchor="_Toc85553657" w:history="1">
+            <w:r>
+              <w:rPr>
+                <w:rStyle w:val="Hipervnculo"/>
+                <w:noProof/>
+                <w:lang w:val="en-US"/>
+              </w:rPr>
+              <w:t>Relational Database</w:t>
+            </w:r>
+            <w:r>
+              <w:rPr>
+                <w:noProof/>
+                <w:webHidden/>
+              </w:rPr>
+              <w:tab/>
+            </w:r>
+            <w:r>
+              <w:rPr>
+                <w:noProof/>
+                <w:webHidden/>
+              </w:rPr>
+              <w:fldChar w:fldCharType="begin"/>
+            </w:r>
+            <w:r>
+              <w:rPr>
+                <w:noProof/>
+                <w:webHidden/>
+              </w:rPr>
+              <w:instrText xml:space="preserve"> PAGEREF _Toc85553657 \h </w:instrText>
+            </w:r>
+            <w:r>
+              <w:rPr>
+                <w:noProof/>
+                <w:webHidden/>
+              </w:rPr>
+            </w:r>
+            <w:r>
+              <w:rPr>
+                <w:noProof/>
+                <w:webHidden/>
+              </w:rPr>
+              <w:fldChar w:fldCharType="separate"/>
+            </w:r>
+            <w:r>
+              <w:rPr>
+                <w:noProof/>
+                <w:webHidden/>
+              </w:rPr>
+              <w:t>7</w:t>
+            </w:r>
+            <w:r>
+              <w:rPr>
+                <w:noProof/>
+                <w:webHidden/>
+              </w:rPr>
+              <w:fldChar w:fldCharType="end"/>
+            </w:r>
+          </w:hyperlink>
+        </w:p>
+        <w:p>
+          <w:pPr>
+            <w:pStyle w:val="TDC1"/>
+            <w:tabs>
+              <w:tab w:val="right" w:leader="dot" w:pos="8828"/>
+            </w:tabs>
+            <w:rPr>
+              <w:rFonts w:eastAsiaTheme="minorEastAsia"/>
+              <w:noProof/>
+              <w:lang w:eastAsia="es-MX"/>
+            </w:rPr>
+          </w:pPr>
+          <w:hyperlink w:anchor="_Toc85553658" w:history="1">
+            <w:r>
+              <w:rPr>
+                <w:rStyle w:val="Hipervnculo"/>
+                <w:noProof/>
+                <w:lang w:val="en-US"/>
+              </w:rPr>
+              <w:t>Mockups</w:t>
+            </w:r>
+            <w:r>
+              <w:rPr>
+                <w:noProof/>
+                <w:webHidden/>
+              </w:rPr>
+              <w:tab/>
+            </w:r>
+            <w:r>
+              <w:rPr>
+                <w:noProof/>
+                <w:webHidden/>
+              </w:rPr>
+              <w:fldChar w:fldCharType="begin"/>
+            </w:r>
+            <w:r>
+              <w:rPr>
+                <w:noProof/>
+                <w:webHidden/>
+              </w:rPr>
+              <w:instrText xml:space="preserve"> PAGEREF _Toc85553658 \h </w:instrText>
+            </w:r>
+            <w:r>
+              <w:rPr>
+                <w:noProof/>
+                <w:webHidden/>
+              </w:rPr>
+            </w:r>
+            <w:r>
+              <w:rPr>
+                <w:noProof/>
+                <w:webHidden/>
+              </w:rPr>
+              <w:fldChar w:fldCharType="separate"/>
+            </w:r>
+            <w:r>
+              <w:rPr>
+                <w:noProof/>
+                <w:webHidden/>
+              </w:rPr>
+              <w:t>8</w:t>
+            </w:r>
+            <w:r>
+              <w:rPr>
+                <w:noProof/>
+                <w:webHidden/>
+              </w:rPr>
+              <w:fldChar w:fldCharType="end"/>
+            </w:r>
+          </w:hyperlink>
+        </w:p>
+        <w:p>
+          <w:pPr>
+            <w:pStyle w:val="TDC2"/>
+            <w:tabs>
+              <w:tab w:val="right" w:leader="dot" w:pos="8828"/>
+            </w:tabs>
+            <w:rPr>
+              <w:rFonts w:eastAsiaTheme="minorEastAsia"/>
+              <w:noProof/>
+              <w:lang w:eastAsia="es-MX"/>
+            </w:rPr>
+          </w:pPr>
+          <w:hyperlink w:anchor="_Toc85553659" w:history="1">
+            <w:r>
+              <w:rPr>
+                <w:rStyle w:val="Hipervnculo"/>
+                <w:noProof/>
+                <w:lang w:val="en-US"/>
+              </w:rPr>
+              <w:t>Login</w:t>
+            </w:r>
+            <w:r>
+              <w:rPr>
+                <w:noProof/>
+                <w:webHidden/>
+              </w:rPr>
+              <w:tab/>
+            </w:r>
+            <w:r>
+              <w:rPr>
+                <w:noProof/>
+                <w:webHidden/>
+              </w:rPr>
+              <w:fldChar w:fldCharType="begin"/>
+            </w:r>
+            <w:r>
+              <w:rPr>
+                <w:noProof/>
+                <w:webHidden/>
+              </w:rPr>
+              <w:instrText xml:space="preserve"> PAGEREF _Toc85553659 \h </w:instrText>
+            </w:r>
+            <w:r>
+              <w:rPr>
+                <w:noProof/>
+                <w:webHidden/>
+              </w:rPr>
+            </w:r>
+            <w:r>
+              <w:rPr>
+                <w:noProof/>
+                <w:webHidden/>
+              </w:rPr>
+              <w:fldChar w:fldCharType="separate"/>
+            </w:r>
+            <w:r>
+              <w:rPr>
+                <w:noProof/>
+                <w:webHidden/>
+              </w:rPr>
+              <w:t>8</w:t>
+            </w:r>
+            <w:r>
+              <w:rPr>
+                <w:noProof/>
+                <w:webHidden/>
+              </w:rPr>
+              <w:fldChar w:fldCharType="end"/>
+            </w:r>
+          </w:hyperlink>
+        </w:p>
+        <w:p>
+          <w:pPr>
+            <w:pStyle w:val="TDC2"/>
+            <w:tabs>
+              <w:tab w:val="right" w:leader="dot" w:pos="8828"/>
+            </w:tabs>
+            <w:rPr>
+              <w:rFonts w:eastAsiaTheme="minorEastAsia"/>
+              <w:noProof/>
+              <w:lang w:eastAsia="es-MX"/>
+            </w:rPr>
+          </w:pPr>
+          <w:hyperlink w:anchor="_Toc85553660" w:history="1">
+            <w:r>
+              <w:rPr>
+                <w:rStyle w:val="Hipervnculo"/>
+                <w:noProof/>
+                <w:lang w:val="en-US"/>
+              </w:rPr>
+              <w:t>Signup</w:t>
+            </w:r>
+            <w:r>
+              <w:rPr>
+                <w:noProof/>
+                <w:webHidden/>
+              </w:rPr>
+              <w:tab/>
+            </w:r>
+            <w:r>
+              <w:rPr>
+                <w:noProof/>
+                <w:webHidden/>
+              </w:rPr>
+              <w:fldChar w:fldCharType="begin"/>
+            </w:r>
+            <w:r>
+              <w:rPr>
+                <w:noProof/>
+                <w:webHidden/>
+              </w:rPr>
+              <w:instrText xml:space="preserve"> PAGEREF _Toc85553660 \h </w:instrText>
+            </w:r>
+            <w:r>
+              <w:rPr>
+                <w:noProof/>
+                <w:webHidden/>
+              </w:rPr>
+            </w:r>
+            <w:r>
+              <w:rPr>
+                <w:noProof/>
+                <w:webHidden/>
+              </w:rPr>
+              <w:fldChar w:fldCharType="separate"/>
+            </w:r>
+            <w:r>
+              <w:rPr>
+                <w:noProof/>
+                <w:webHidden/>
+              </w:rPr>
+              <w:t>9</w:t>
+            </w:r>
+            <w:r>
+              <w:rPr>
+                <w:noProof/>
+                <w:webHidden/>
+              </w:rPr>
+              <w:fldChar w:fldCharType="end"/>
+            </w:r>
+          </w:hyperlink>
+        </w:p>
+        <w:p>
+          <w:pPr>
+            <w:pStyle w:val="TDC2"/>
+            <w:tabs>
+              <w:tab w:val="right" w:leader="dot" w:pos="8828"/>
+            </w:tabs>
+            <w:rPr>
+              <w:rFonts w:eastAsiaTheme="minorEastAsia"/>
+              <w:noProof/>
+              <w:lang w:eastAsia="es-MX"/>
+            </w:rPr>
+          </w:pPr>
+          <w:hyperlink w:anchor="_Toc85553661" w:history="1">
+            <w:r>
+              <w:rPr>
+                <w:rStyle w:val="Hipervnculo"/>
+                <w:noProof/>
+                <w:lang w:val="en-US"/>
+              </w:rPr>
+              <w:t>Request Car Wash</w:t>
+            </w:r>
+            <w:r>
+              <w:rPr>
+                <w:noProof/>
+                <w:webHidden/>
+              </w:rPr>
+              <w:tab/>
+            </w:r>
+            <w:r>
+              <w:rPr>
+                <w:noProof/>
+                <w:webHidden/>
+              </w:rPr>
+              <w:fldChar w:fldCharType="begin"/>
+            </w:r>
+            <w:r>
+              <w:rPr>
+                <w:noProof/>
+                <w:webHidden/>
+              </w:rPr>
+              <w:instrText xml:space="preserve"> PAGEREF _Toc85553661 \h </w:instrText>
+            </w:r>
+            <w:r>
+              <w:rPr>
+                <w:noProof/>
+                <w:webHidden/>
+              </w:rPr>
+            </w:r>
+            <w:r>
+              <w:rPr>
+                <w:noProof/>
+                <w:webHidden/>
+              </w:rPr>
+              <w:fldChar w:fldCharType="separate"/>
+            </w:r>
+            <w:r>
+              <w:rPr>
+                <w:noProof/>
+                <w:webHidden/>
+              </w:rPr>
+              <w:t>10</w:t>
+            </w:r>
+            <w:r>
+              <w:rPr>
+                <w:noProof/>
+                <w:webHidden/>
+              </w:rPr>
+              <w:fldChar w:fldCharType="end"/>
+            </w:r>
+          </w:hyperlink>
+        </w:p>
+        <w:p>
+          <w:pPr>
+            <w:pStyle w:val="TDC2"/>
+            <w:tabs>
+              <w:tab w:val="right" w:leader="dot" w:pos="8828"/>
+            </w:tabs>
+            <w:rPr>
+              <w:rFonts w:eastAsiaTheme="minorEastAsia"/>
+              <w:noProof/>
+              <w:lang w:eastAsia="es-MX"/>
+            </w:rPr>
+          </w:pPr>
+          <w:hyperlink w:anchor="_Toc85553662" w:history="1">
+            <w:r>
+              <w:rPr>
+                <w:rStyle w:val="Hipervnculo"/>
+                <w:noProof/>
+                <w:lang w:val="en-US"/>
+              </w:rPr>
+              <w:t>Wait for Car Washer</w:t>
+            </w:r>
+            <w:r>
+              <w:rPr>
+                <w:noProof/>
+                <w:webHidden/>
+              </w:rPr>
+              <w:tab/>
+            </w:r>
+            <w:r>
+              <w:rPr>
+                <w:noProof/>
+                <w:webHidden/>
+              </w:rPr>
+              <w:fldChar w:fldCharType="begin"/>
+            </w:r>
+            <w:r>
+              <w:rPr>
+                <w:noProof/>
+                <w:webHidden/>
+              </w:rPr>
+              <w:instrText xml:space="preserve"> PAGEREF _Toc85553662 \h </w:instrText>
+            </w:r>
+            <w:r>
+              <w:rPr>
+                <w:noProof/>
+                <w:webHidden/>
+              </w:rPr>
+            </w:r>
+            <w:r>
+              <w:rPr>
+                <w:noProof/>
+                <w:webHidden/>
+              </w:rPr>
+              <w:fldChar w:fldCharType="separate"/>
+            </w:r>
+            <w:r>
+              <w:rPr>
+                <w:noProof/>
+                <w:webHidden/>
+              </w:rPr>
+              <w:t>11</w:t>
+            </w:r>
+            <w:r>
+              <w:rPr>
+                <w:noProof/>
+                <w:webHidden/>
+              </w:rPr>
+              <w:fldChar w:fldCharType="end"/>
+            </w:r>
+          </w:hyperlink>
+        </w:p>
+        <w:p>
+          <w:pPr>
+            <w:pStyle w:val="TDC2"/>
+            <w:tabs>
+              <w:tab w:val="right" w:leader="dot" w:pos="8828"/>
+            </w:tabs>
+            <w:rPr>
+              <w:rFonts w:eastAsiaTheme="minorEastAsia"/>
+              <w:noProof/>
+              <w:lang w:eastAsia="es-MX"/>
+            </w:rPr>
+          </w:pPr>
+          <w:hyperlink w:anchor="_Toc85553663" w:history="1">
+            <w:r>
+              <w:rPr>
+                <w:rStyle w:val="Hipervnculo"/>
+                <w:noProof/>
+                <w:lang w:val="en-US"/>
+              </w:rPr>
+              <w:t>Car Washer services List</w:t>
+            </w:r>
+            <w:r>
+              <w:rPr>
+                <w:noProof/>
+                <w:webHidden/>
+              </w:rPr>
+              <w:tab/>
+            </w:r>
+            <w:r>
+              <w:rPr>
+                <w:noProof/>
+                <w:webHidden/>
+              </w:rPr>
+              <w:fldChar w:fldCharType="begin"/>
+            </w:r>
+            <w:r>
+              <w:rPr>
+                <w:noProof/>
+                <w:webHidden/>
+              </w:rPr>
+              <w:instrText xml:space="preserve"> PAGEREF _Toc85553663 \h </w:instrText>
+            </w:r>
+            <w:r>
+              <w:rPr>
+                <w:noProof/>
+                <w:webHidden/>
+              </w:rPr>
+            </w:r>
+            <w:r>
+              <w:rPr>
+                <w:noProof/>
+                <w:webHidden/>
+              </w:rPr>
+              <w:fldChar w:fldCharType="separate"/>
+            </w:r>
+            <w:r>
+              <w:rPr>
+                <w:noProof/>
+                <w:webHidden/>
+              </w:rPr>
+              <w:t>12</w:t>
+            </w:r>
+            <w:r>
+              <w:rPr>
+                <w:noProof/>
+                <w:webHidden/>
+              </w:rPr>
+              <w:fldChar w:fldCharType="end"/>
+            </w:r>
+          </w:hyperlink>
+        </w:p>
+        <w:p>
+          <w:pPr>
+            <w:pStyle w:val="TDC2"/>
+            <w:tabs>
+              <w:tab w:val="right" w:leader="dot" w:pos="8828"/>
+            </w:tabs>
+            <w:rPr>
+              <w:rFonts w:eastAsiaTheme="minorEastAsia"/>
+              <w:noProof/>
+              <w:lang w:eastAsia="es-MX"/>
+            </w:rPr>
+          </w:pPr>
+          <w:hyperlink w:anchor="_Toc85553664" w:history="1">
+            <w:r>
+              <w:rPr>
+                <w:rStyle w:val="Hipervnculo"/>
+                <w:noProof/>
+                <w:lang w:val="en-US"/>
+              </w:rPr>
+              <w:t>Car Washer on Service</w:t>
+            </w:r>
+            <w:r>
+              <w:rPr>
+                <w:noProof/>
+                <w:webHidden/>
+              </w:rPr>
+              <w:tab/>
+            </w:r>
+            <w:r>
+              <w:rPr>
+                <w:noProof/>
+                <w:webHidden/>
+              </w:rPr>
+              <w:fldChar w:fldCharType="begin"/>
+            </w:r>
+            <w:r>
+              <w:rPr>
+                <w:noProof/>
+                <w:webHidden/>
+              </w:rPr>
+              <w:instrText xml:space="preserve"> PAGEREF _Toc85553664 \h </w:instrText>
+            </w:r>
+            <w:r>
+              <w:rPr>
+                <w:noProof/>
+                <w:webHidden/>
+              </w:rPr>
+            </w:r>
+            <w:r>
+              <w:rPr>
+                <w:noProof/>
+                <w:webHidden/>
+              </w:rPr>
+              <w:fldChar w:fldCharType="separate"/>
+            </w:r>
+            <w:r>
+              <w:rPr>
+                <w:noProof/>
+                <w:webHidden/>
+              </w:rPr>
+              <w:t>13</w:t>
             </w:r>
             <w:r>
               <w:rPr>
@@ -1609,7 +2691,7 @@
           <w:lang w:val="en-US"/>
         </w:rPr>
       </w:pPr>
-      <w:bookmarkStart w:id="0" w:name="_Toc81937167"/>
+      <w:bookmarkStart w:id="0" w:name="_Toc85553643"/>
       <w:r>
         <w:rPr>
           <w:lang w:val="en"/>
@@ -1680,7 +2762,7 @@
           <w:lang w:val="en-US"/>
         </w:rPr>
       </w:pPr>
-      <w:bookmarkStart w:id="1" w:name="_Toc81937168"/>
+      <w:bookmarkStart w:id="1" w:name="_Toc85553644"/>
       <w:r>
         <w:rPr>
           <w:lang w:val="en"/>
@@ -1727,7 +2809,7 @@
       <w:pPr>
         <w:pStyle w:val="Ttulo1"/>
       </w:pPr>
-      <w:bookmarkStart w:id="2" w:name="_Toc81937169"/>
+      <w:bookmarkStart w:id="2" w:name="_Toc85553645"/>
       <w:r>
         <w:rPr>
           <w:lang w:val="en"/>
@@ -1746,7 +2828,7 @@
         </w:rPr>
         <w:tab/>
       </w:r>
-      <w:bookmarkStart w:id="3" w:name="_Toc81937170"/>
+      <w:bookmarkStart w:id="3" w:name="_Toc85553646"/>
       <w:r>
         <w:rPr>
           <w:lang w:val="en"/>
@@ -1793,7 +2875,7 @@
         <w:pStyle w:val="Ttulo2"/>
         <w:ind w:firstLine="708"/>
       </w:pPr>
-      <w:bookmarkStart w:id="4" w:name="_Toc81937171"/>
+      <w:bookmarkStart w:id="4" w:name="_Toc85553647"/>
       <w:r>
         <w:rPr>
           <w:lang w:val="en"/>
@@ -1885,7 +2967,7 @@
           <w:lang w:val="en-US"/>
         </w:rPr>
       </w:pPr>
-      <w:bookmarkStart w:id="5" w:name="_Toc81937172"/>
+      <w:bookmarkStart w:id="5" w:name="_Toc85553648"/>
       <w:r>
         <w:rPr>
           <w:lang w:val="en"/>
@@ -1932,7 +3014,7 @@
           <w:lang w:val="en-US"/>
         </w:rPr>
       </w:pPr>
-      <w:bookmarkStart w:id="6" w:name="_Toc81937173"/>
+      <w:bookmarkStart w:id="6" w:name="_Toc85553649"/>
       <w:r>
         <w:rPr>
           <w:lang w:val="en"/>
@@ -1989,7 +3071,7 @@
       <w:pPr>
         <w:pStyle w:val="Ttulo1"/>
       </w:pPr>
-      <w:bookmarkStart w:id="7" w:name="_Toc81937174"/>
+      <w:bookmarkStart w:id="7" w:name="_Toc85553650"/>
       <w:r>
         <w:rPr>
           <w:lang w:val="en"/>
@@ -2151,6 +3233,1441 @@
                     <a:xfrm>
                       <a:off x="0" y="0"/>
                       <a:ext cx="5610225" cy="504825"/>
+                    </a:xfrm>
+                    <a:prstGeom prst="rect">
+                      <a:avLst/>
+                    </a:prstGeom>
+                    <a:noFill/>
+                    <a:ln>
+                      <a:noFill/>
+                    </a:ln>
+                  </pic:spPr>
+                </pic:pic>
+              </a:graphicData>
+            </a:graphic>
+          </wp:inline>
+        </w:drawing>
+      </w:r>
+    </w:p>
+    <w:p>
+      <w:r>
+        <w:br w:type="page"/>
+      </w:r>
+    </w:p>
+    <w:p>
+      <w:pPr>
+        <w:pStyle w:val="Ttulo1"/>
+        <w:rPr>
+          <w:lang w:val="en-US"/>
+        </w:rPr>
+      </w:pPr>
+      <w:bookmarkStart w:id="8" w:name="_Toc85553651"/>
+      <w:r>
+        <w:rPr>
+          <w:lang w:val="en-US"/>
+        </w:rPr>
+        <w:lastRenderedPageBreak/>
+        <w:t>UML Diagrams</w:t>
+      </w:r>
+      <w:bookmarkEnd w:id="8"/>
+    </w:p>
+    <w:p>
+      <w:pPr>
+        <w:pStyle w:val="Ttulo2"/>
+        <w:rPr>
+          <w:lang w:val="en-US"/>
+        </w:rPr>
+      </w:pPr>
+      <w:bookmarkStart w:id="9" w:name="_Toc85553652"/>
+      <w:r>
+        <w:rPr>
+          <w:lang w:val="en-US"/>
+        </w:rPr>
+        <w:t xml:space="preserve">User request </w:t>
+      </w:r>
+      <w:r>
+        <w:rPr>
+          <w:lang w:val="en-US"/>
+        </w:rPr>
+        <w:t xml:space="preserve">for </w:t>
+      </w:r>
+      <w:r>
+        <w:rPr>
+          <w:lang w:val="en-US"/>
+        </w:rPr>
+        <w:t>a n</w:t>
+      </w:r>
+      <w:r>
+        <w:rPr>
+          <w:lang w:val="en-US"/>
+        </w:rPr>
+        <w:t>ew car wash service</w:t>
+      </w:r>
+      <w:bookmarkEnd w:id="9"/>
+    </w:p>
+    <w:p>
+      <w:pPr>
+        <w:rPr>
+          <w:noProof/>
+          <w:lang w:val="en-US"/>
+        </w:rPr>
+      </w:pPr>
+    </w:p>
+    <w:p>
+      <w:pPr>
+        <w:jc w:val="center"/>
+        <w:rPr>
+          <w:lang w:val="en-US"/>
+        </w:rPr>
+      </w:pPr>
+      <w:r>
+        <w:rPr>
+          <w:noProof/>
+          <w:lang w:val="en-US"/>
+        </w:rPr>
+        <w:drawing>
+          <wp:inline distT="0" distB="0" distL="0" distR="0" wp14:anchorId="5E205C62" wp14:editId="1ABC3048">
+            <wp:extent cx="4667250" cy="4610735"/>
+            <wp:effectExtent l="0" t="0" r="0" b="0"/>
+            <wp:docPr id="4" name="Imagen 4" descr="Diagrama&#10;&#10;Descripción generada automáticamente"/>
+            <wp:cNvGraphicFramePr>
+              <a:graphicFrameLocks xmlns:a="http://schemas.openxmlformats.org/drawingml/2006/main" noChangeAspect="1"/>
+            </wp:cNvGraphicFramePr>
+            <a:graphic xmlns:a="http://schemas.openxmlformats.org/drawingml/2006/main">
+              <a:graphicData uri="http://schemas.openxmlformats.org/drawingml/2006/picture">
+                <pic:pic xmlns:pic="http://schemas.openxmlformats.org/drawingml/2006/picture">
+                  <pic:nvPicPr>
+                    <pic:cNvPr id="4" name="Imagen 4" descr="Diagrama&#10;&#10;Descripción generada automáticamente"/>
+                    <pic:cNvPicPr/>
+                  </pic:nvPicPr>
+                  <pic:blipFill rotWithShape="1">
+                    <a:blip r:embed="rId10">
+                      <a:extLst>
+                        <a:ext uri="{28A0092B-C50C-407E-A947-70E740481C1C}">
+                          <a14:useLocalDpi xmlns:a14="http://schemas.microsoft.com/office/drawing/2010/main" val="0"/>
+                        </a:ext>
+                      </a:extLst>
+                    </a:blip>
+                    <a:srcRect b="74281"/>
+                    <a:stretch/>
+                  </pic:blipFill>
+                  <pic:spPr bwMode="auto">
+                    <a:xfrm>
+                      <a:off x="0" y="0"/>
+                      <a:ext cx="4677505" cy="4620866"/>
+                    </a:xfrm>
+                    <a:prstGeom prst="rect">
+                      <a:avLst/>
+                    </a:prstGeom>
+                    <a:ln>
+                      <a:noFill/>
+                    </a:ln>
+                    <a:extLst>
+                      <a:ext uri="{53640926-AAD7-44D8-BBD7-CCE9431645EC}">
+                        <a14:shadowObscured xmlns:a14="http://schemas.microsoft.com/office/drawing/2010/main"/>
+                      </a:ext>
+                    </a:extLst>
+                  </pic:spPr>
+                </pic:pic>
+              </a:graphicData>
+            </a:graphic>
+          </wp:inline>
+        </w:drawing>
+      </w:r>
+    </w:p>
+    <w:p>
+      <w:pPr>
+        <w:rPr>
+          <w:lang w:val="en-US"/>
+        </w:rPr>
+      </w:pPr>
+      <w:r>
+        <w:rPr>
+          <w:lang w:val="en-US"/>
+        </w:rPr>
+        <w:br w:type="page"/>
+      </w:r>
+    </w:p>
+    <w:p>
+      <w:pPr>
+        <w:pStyle w:val="Ttulo2"/>
+        <w:rPr>
+          <w:lang w:val="en-US"/>
+        </w:rPr>
+      </w:pPr>
+      <w:bookmarkStart w:id="10" w:name="_Toc85553653"/>
+      <w:r>
+        <w:rPr>
+          <w:lang w:val="en-US"/>
+        </w:rPr>
+        <w:lastRenderedPageBreak/>
+        <w:t>Manager Assigns appointments to car washers</w:t>
+      </w:r>
+      <w:bookmarkEnd w:id="10"/>
+    </w:p>
+    <w:p>
+      <w:pPr>
+        <w:rPr>
+          <w:lang w:val="en-US"/>
+        </w:rPr>
+      </w:pPr>
+    </w:p>
+    <w:p>
+      <w:pPr>
+        <w:jc w:val="center"/>
+        <w:rPr>
+          <w:lang w:val="en-US"/>
+        </w:rPr>
+      </w:pPr>
+      <w:r>
+        <w:rPr>
+          <w:noProof/>
+          <w:lang w:val="en-US"/>
+        </w:rPr>
+        <w:drawing>
+          <wp:inline distT="0" distB="0" distL="0" distR="0" wp14:anchorId="11808A69" wp14:editId="0A48A55D">
+            <wp:extent cx="4667250" cy="3184095"/>
+            <wp:effectExtent l="0" t="0" r="0" b="0"/>
+            <wp:docPr id="5" name="Imagen 5" descr="Diagrama&#10;&#10;Descripción generada automáticamente"/>
+            <wp:cNvGraphicFramePr>
+              <a:graphicFrameLocks xmlns:a="http://schemas.openxmlformats.org/drawingml/2006/main" noChangeAspect="1"/>
+            </wp:cNvGraphicFramePr>
+            <a:graphic xmlns:a="http://schemas.openxmlformats.org/drawingml/2006/main">
+              <a:graphicData uri="http://schemas.openxmlformats.org/drawingml/2006/picture">
+                <pic:pic xmlns:pic="http://schemas.openxmlformats.org/drawingml/2006/picture">
+                  <pic:nvPicPr>
+                    <pic:cNvPr id="5" name="Imagen 5" descr="Diagrama&#10;&#10;Descripción generada automáticamente"/>
+                    <pic:cNvPicPr/>
+                  </pic:nvPicPr>
+                  <pic:blipFill rotWithShape="1">
+                    <a:blip r:embed="rId10">
+                      <a:extLst>
+                        <a:ext uri="{28A0092B-C50C-407E-A947-70E740481C1C}">
+                          <a14:useLocalDpi xmlns:a14="http://schemas.microsoft.com/office/drawing/2010/main" val="0"/>
+                        </a:ext>
+                      </a:extLst>
+                    </a:blip>
+                    <a:srcRect t="24911" b="57328"/>
+                    <a:stretch/>
+                  </pic:blipFill>
+                  <pic:spPr bwMode="auto">
+                    <a:xfrm>
+                      <a:off x="0" y="0"/>
+                      <a:ext cx="4684059" cy="3195563"/>
+                    </a:xfrm>
+                    <a:prstGeom prst="rect">
+                      <a:avLst/>
+                    </a:prstGeom>
+                    <a:ln>
+                      <a:noFill/>
+                    </a:ln>
+                    <a:extLst>
+                      <a:ext uri="{53640926-AAD7-44D8-BBD7-CCE9431645EC}">
+                        <a14:shadowObscured xmlns:a14="http://schemas.microsoft.com/office/drawing/2010/main"/>
+                      </a:ext>
+                    </a:extLst>
+                  </pic:spPr>
+                </pic:pic>
+              </a:graphicData>
+            </a:graphic>
+          </wp:inline>
+        </w:drawing>
+      </w:r>
+    </w:p>
+    <w:p>
+      <w:pPr>
+        <w:pStyle w:val="Ttulo2"/>
+        <w:rPr>
+          <w:lang w:val="en-US"/>
+        </w:rPr>
+      </w:pPr>
+      <w:bookmarkStart w:id="11" w:name="_Toc85553654"/>
+      <w:r>
+        <w:rPr>
+          <w:lang w:val="en-US"/>
+        </w:rPr>
+        <w:t>Car washer confirms assistance for assigned appointment</w:t>
+      </w:r>
+      <w:bookmarkEnd w:id="11"/>
+    </w:p>
+    <w:p>
+      <w:pPr>
+        <w:rPr>
+          <w:noProof/>
+          <w:lang w:val="en-US"/>
+        </w:rPr>
+      </w:pPr>
+    </w:p>
+    <w:p>
+      <w:pPr>
+        <w:jc w:val="center"/>
+        <w:rPr>
+          <w:lang w:val="en-US"/>
+        </w:rPr>
+      </w:pPr>
+      <w:r>
+        <w:rPr>
+          <w:noProof/>
+          <w:lang w:val="en-US"/>
+        </w:rPr>
+        <w:drawing>
+          <wp:inline distT="0" distB="0" distL="0" distR="0" wp14:anchorId="5A705BE8" wp14:editId="76775AF5">
+            <wp:extent cx="4196850" cy="3867150"/>
+            <wp:effectExtent l="0" t="0" r="0" b="0"/>
+            <wp:docPr id="6" name="Imagen 6"/>
+            <wp:cNvGraphicFramePr>
+              <a:graphicFrameLocks xmlns:a="http://schemas.openxmlformats.org/drawingml/2006/main" noChangeAspect="1"/>
+            </wp:cNvGraphicFramePr>
+            <a:graphic xmlns:a="http://schemas.openxmlformats.org/drawingml/2006/main">
+              <a:graphicData uri="http://schemas.openxmlformats.org/drawingml/2006/picture">
+                <pic:pic xmlns:pic="http://schemas.openxmlformats.org/drawingml/2006/picture">
+                  <pic:nvPicPr>
+                    <pic:cNvPr id="6" name="Imagen 6"/>
+                    <pic:cNvPicPr/>
+                  </pic:nvPicPr>
+                  <pic:blipFill rotWithShape="1">
+                    <a:blip r:embed="rId10">
+                      <a:extLst>
+                        <a:ext uri="{28A0092B-C50C-407E-A947-70E740481C1C}">
+                          <a14:useLocalDpi xmlns:a14="http://schemas.microsoft.com/office/drawing/2010/main" val="0"/>
+                        </a:ext>
+                      </a:extLst>
+                    </a:blip>
+                    <a:srcRect t="43711" b="32300"/>
+                    <a:stretch/>
+                  </pic:blipFill>
+                  <pic:spPr bwMode="auto">
+                    <a:xfrm>
+                      <a:off x="0" y="0"/>
+                      <a:ext cx="4211246" cy="3880415"/>
+                    </a:xfrm>
+                    <a:prstGeom prst="rect">
+                      <a:avLst/>
+                    </a:prstGeom>
+                    <a:ln>
+                      <a:noFill/>
+                    </a:ln>
+                    <a:extLst>
+                      <a:ext uri="{53640926-AAD7-44D8-BBD7-CCE9431645EC}">
+                        <a14:shadowObscured xmlns:a14="http://schemas.microsoft.com/office/drawing/2010/main"/>
+                      </a:ext>
+                    </a:extLst>
+                  </pic:spPr>
+                </pic:pic>
+              </a:graphicData>
+            </a:graphic>
+          </wp:inline>
+        </w:drawing>
+      </w:r>
+    </w:p>
+    <w:p>
+      <w:pPr>
+        <w:pStyle w:val="Ttulo2"/>
+        <w:rPr>
+          <w:lang w:val="en-US"/>
+        </w:rPr>
+      </w:pPr>
+      <w:bookmarkStart w:id="12" w:name="_Toc85553655"/>
+      <w:r>
+        <w:rPr>
+          <w:lang w:val="en-US"/>
+        </w:rPr>
+        <w:lastRenderedPageBreak/>
+        <w:t>User receives car washer and finalize service</w:t>
+      </w:r>
+      <w:bookmarkEnd w:id="12"/>
+    </w:p>
+    <w:p>
+      <w:pPr>
+        <w:rPr>
+          <w:noProof/>
+          <w:lang w:val="en-US"/>
+        </w:rPr>
+      </w:pPr>
+    </w:p>
+    <w:p>
+      <w:pPr>
+        <w:jc w:val="center"/>
+        <w:rPr>
+          <w:lang w:val="en-US"/>
+        </w:rPr>
+      </w:pPr>
+      <w:r>
+        <w:rPr>
+          <w:noProof/>
+          <w:lang w:val="en-US"/>
+        </w:rPr>
+        <w:drawing>
+          <wp:inline distT="0" distB="0" distL="0" distR="0" wp14:anchorId="7358FECF" wp14:editId="7384AB5B">
+            <wp:extent cx="4029075" cy="4766826"/>
+            <wp:effectExtent l="0" t="0" r="0" b="0"/>
+            <wp:docPr id="7" name="Imagen 7" descr="Diagrama&#10;&#10;Descripción generada automáticamente"/>
+            <wp:cNvGraphicFramePr>
+              <a:graphicFrameLocks xmlns:a="http://schemas.openxmlformats.org/drawingml/2006/main" noChangeAspect="1"/>
+            </wp:cNvGraphicFramePr>
+            <a:graphic xmlns:a="http://schemas.openxmlformats.org/drawingml/2006/main">
+              <a:graphicData uri="http://schemas.openxmlformats.org/drawingml/2006/picture">
+                <pic:pic xmlns:pic="http://schemas.openxmlformats.org/drawingml/2006/picture">
+                  <pic:nvPicPr>
+                    <pic:cNvPr id="7" name="Imagen 7" descr="Diagrama&#10;&#10;Descripción generada automáticamente"/>
+                    <pic:cNvPicPr/>
+                  </pic:nvPicPr>
+                  <pic:blipFill rotWithShape="1">
+                    <a:blip r:embed="rId10">
+                      <a:extLst>
+                        <a:ext uri="{28A0092B-C50C-407E-A947-70E740481C1C}">
+                          <a14:useLocalDpi xmlns:a14="http://schemas.microsoft.com/office/drawing/2010/main" val="0"/>
+                        </a:ext>
+                      </a:extLst>
+                    </a:blip>
+                    <a:srcRect t="69199"/>
+                    <a:stretch/>
+                  </pic:blipFill>
+                  <pic:spPr bwMode="auto">
+                    <a:xfrm>
+                      <a:off x="0" y="0"/>
+                      <a:ext cx="4031193" cy="4769331"/>
+                    </a:xfrm>
+                    <a:prstGeom prst="rect">
+                      <a:avLst/>
+                    </a:prstGeom>
+                    <a:ln>
+                      <a:noFill/>
+                    </a:ln>
+                    <a:extLst>
+                      <a:ext uri="{53640926-AAD7-44D8-BBD7-CCE9431645EC}">
+                        <a14:shadowObscured xmlns:a14="http://schemas.microsoft.com/office/drawing/2010/main"/>
+                      </a:ext>
+                    </a:extLst>
+                  </pic:spPr>
+                </pic:pic>
+              </a:graphicData>
+            </a:graphic>
+          </wp:inline>
+        </w:drawing>
+      </w:r>
+    </w:p>
+    <w:p>
+      <w:pPr>
+        <w:rPr>
+          <w:lang w:val="en-US"/>
+        </w:rPr>
+      </w:pPr>
+      <w:r>
+        <w:rPr>
+          <w:lang w:val="en-US"/>
+        </w:rPr>
+        <w:br w:type="page"/>
+      </w:r>
+    </w:p>
+    <w:p>
+      <w:pPr>
+        <w:pStyle w:val="Ttulo1"/>
+        <w:rPr>
+          <w:lang w:val="en-US"/>
+        </w:rPr>
+      </w:pPr>
+      <w:bookmarkStart w:id="13" w:name="_Toc85553656"/>
+      <w:r>
+        <w:rPr>
+          <w:lang w:val="en-US"/>
+        </w:rPr>
+        <w:lastRenderedPageBreak/>
+        <w:t>Database Diagrams</w:t>
+      </w:r>
+      <w:bookmarkEnd w:id="13"/>
+    </w:p>
+    <w:p>
+      <w:pPr>
+        <w:pStyle w:val="Ttulo2"/>
+        <w:rPr>
+          <w:lang w:val="en-US"/>
+        </w:rPr>
+      </w:pPr>
+      <w:bookmarkStart w:id="14" w:name="_Toc85553657"/>
+      <w:r>
+        <w:rPr>
+          <w:lang w:val="en-US"/>
+        </w:rPr>
+        <w:t>Relational Database</w:t>
+      </w:r>
+      <w:bookmarkEnd w:id="14"/>
+    </w:p>
+    <w:p>
+      <w:pPr>
+        <w:rPr>
+          <w:lang w:val="en-US"/>
+        </w:rPr>
+      </w:pPr>
+      <w:r>
+        <w:rPr>
+          <w:noProof/>
+          <w:lang w:val="en-US"/>
+        </w:rPr>
+        <w:drawing>
+          <wp:inline distT="0" distB="0" distL="0" distR="0" wp14:anchorId="475B7840" wp14:editId="7C65EEC4">
+            <wp:extent cx="5305425" cy="6381750"/>
+            <wp:effectExtent l="0" t="0" r="9525" b="0"/>
+            <wp:docPr id="8" name="Imagen 8" descr="Diagrama&#10;&#10;Descripción generada automáticamente"/>
+            <wp:cNvGraphicFramePr>
+              <a:graphicFrameLocks xmlns:a="http://schemas.openxmlformats.org/drawingml/2006/main" noChangeAspect="1"/>
+            </wp:cNvGraphicFramePr>
+            <a:graphic xmlns:a="http://schemas.openxmlformats.org/drawingml/2006/main">
+              <a:graphicData uri="http://schemas.openxmlformats.org/drawingml/2006/picture">
+                <pic:pic xmlns:pic="http://schemas.openxmlformats.org/drawingml/2006/picture">
+                  <pic:nvPicPr>
+                    <pic:cNvPr id="8" name="Imagen 8" descr="Diagrama&#10;&#10;Descripción generada automáticamente"/>
+                    <pic:cNvPicPr/>
+                  </pic:nvPicPr>
+                  <pic:blipFill>
+                    <a:blip r:embed="rId11">
+                      <a:extLst>
+                        <a:ext uri="{28A0092B-C50C-407E-A947-70E740481C1C}">
+                          <a14:useLocalDpi xmlns:a14="http://schemas.microsoft.com/office/drawing/2010/main" val="0"/>
+                        </a:ext>
+                      </a:extLst>
+                    </a:blip>
+                    <a:stretch>
+                      <a:fillRect/>
+                    </a:stretch>
+                  </pic:blipFill>
+                  <pic:spPr>
+                    <a:xfrm>
+                      <a:off x="0" y="0"/>
+                      <a:ext cx="5305425" cy="6381750"/>
+                    </a:xfrm>
+                    <a:prstGeom prst="rect">
+                      <a:avLst/>
+                    </a:prstGeom>
+                  </pic:spPr>
+                </pic:pic>
+              </a:graphicData>
+            </a:graphic>
+          </wp:inline>
+        </w:drawing>
+      </w:r>
+    </w:p>
+    <w:p>
+      <w:pPr>
+        <w:rPr>
+          <w:lang w:val="en-US"/>
+        </w:rPr>
+      </w:pPr>
+      <w:r>
+        <w:rPr>
+          <w:lang w:val="en-US"/>
+        </w:rPr>
+        <w:br w:type="page"/>
+      </w:r>
+    </w:p>
+    <w:p>
+      <w:pPr>
+        <w:pStyle w:val="Ttulo1"/>
+        <w:rPr>
+          <w:lang w:val="en-US"/>
+        </w:rPr>
+      </w:pPr>
+      <w:bookmarkStart w:id="15" w:name="_Toc85553658"/>
+      <w:r>
+        <w:rPr>
+          <w:lang w:val="en-US"/>
+        </w:rPr>
+        <w:lastRenderedPageBreak/>
+        <w:t>Mockups</w:t>
+      </w:r>
+      <w:bookmarkEnd w:id="15"/>
+    </w:p>
+    <w:p>
+      <w:pPr>
+        <w:pStyle w:val="Ttulo2"/>
+        <w:rPr>
+          <w:lang w:val="en-US"/>
+        </w:rPr>
+      </w:pPr>
+      <w:bookmarkStart w:id="16" w:name="_Toc85553659"/>
+      <w:r>
+        <w:rPr>
+          <w:lang w:val="en-US"/>
+        </w:rPr>
+        <w:t>Login</w:t>
+      </w:r>
+      <w:bookmarkEnd w:id="16"/>
+    </w:p>
+    <w:p>
+      <w:pPr>
+        <w:tabs>
+          <w:tab w:val="left" w:pos="8010"/>
+        </w:tabs>
+        <w:jc w:val="center"/>
+        <w:rPr>
+          <w:lang w:val="en-US"/>
+        </w:rPr>
+      </w:pPr>
+      <w:r>
+        <w:rPr>
+          <w:noProof/>
+        </w:rPr>
+        <w:drawing>
+          <wp:anchor distT="0" distB="0" distL="114300" distR="114300" simplePos="0" relativeHeight="251663360" behindDoc="1" locked="0" layoutInCell="1" allowOverlap="1" wp14:anchorId="05AC7B20" wp14:editId="1AB712F1">
+            <wp:simplePos x="0" y="0"/>
+            <wp:positionH relativeFrom="margin">
+              <wp:align>center</wp:align>
+            </wp:positionH>
+            <wp:positionV relativeFrom="paragraph">
+              <wp:posOffset>551815</wp:posOffset>
+            </wp:positionV>
+            <wp:extent cx="2830603" cy="6124575"/>
+            <wp:effectExtent l="0" t="0" r="8255" b="0"/>
+            <wp:wrapNone/>
+            <wp:docPr id="16" name="Imagen 16"/>
+            <wp:cNvGraphicFramePr>
+              <a:graphicFrameLocks xmlns:a="http://schemas.openxmlformats.org/drawingml/2006/main" noChangeAspect="1"/>
+            </wp:cNvGraphicFramePr>
+            <a:graphic xmlns:a="http://schemas.openxmlformats.org/drawingml/2006/main">
+              <a:graphicData uri="http://schemas.openxmlformats.org/drawingml/2006/picture">
+                <pic:pic xmlns:pic="http://schemas.openxmlformats.org/drawingml/2006/picture">
+                  <pic:nvPicPr>
+                    <pic:cNvPr id="0" name="Picture 3"/>
+                    <pic:cNvPicPr>
+                      <a:picLocks noChangeAspect="1" noChangeArrowheads="1"/>
+                    </pic:cNvPicPr>
+                  </pic:nvPicPr>
+                  <pic:blipFill>
+                    <a:blip r:embed="rId12">
+                      <a:extLst>
+                        <a:ext uri="{28A0092B-C50C-407E-A947-70E740481C1C}">
+                          <a14:useLocalDpi xmlns:a14="http://schemas.microsoft.com/office/drawing/2010/main" val="0"/>
+                        </a:ext>
+                      </a:extLst>
+                    </a:blip>
+                    <a:srcRect/>
+                    <a:stretch>
+                      <a:fillRect/>
+                    </a:stretch>
+                  </pic:blipFill>
+                  <pic:spPr bwMode="auto">
+                    <a:xfrm>
+                      <a:off x="0" y="0"/>
+                      <a:ext cx="2830603" cy="6124575"/>
+                    </a:xfrm>
+                    <a:prstGeom prst="rect">
+                      <a:avLst/>
+                    </a:prstGeom>
+                    <a:noFill/>
+                    <a:ln>
+                      <a:noFill/>
+                    </a:ln>
+                  </pic:spPr>
+                </pic:pic>
+              </a:graphicData>
+            </a:graphic>
+            <wp14:sizeRelH relativeFrom="margin">
+              <wp14:pctWidth>0</wp14:pctWidth>
+            </wp14:sizeRelH>
+            <wp14:sizeRelV relativeFrom="margin">
+              <wp14:pctHeight>0</wp14:pctHeight>
+            </wp14:sizeRelV>
+          </wp:anchor>
+        </w:drawing>
+      </w:r>
+      <w:r>
+        <w:rPr>
+          <w:noProof/>
+        </w:rPr>
+        <w:drawing>
+          <wp:inline distT="0" distB="0" distL="0" distR="0" wp14:anchorId="45411716" wp14:editId="02AE29F3">
+            <wp:extent cx="3743325" cy="7064088"/>
+            <wp:effectExtent l="0" t="0" r="0" b="0"/>
+            <wp:docPr id="15" name="Imagen 15" descr="MockUPhone"/>
+            <wp:cNvGraphicFramePr>
+              <a:graphicFrameLocks xmlns:a="http://schemas.openxmlformats.org/drawingml/2006/main" noChangeAspect="1"/>
+            </wp:cNvGraphicFramePr>
+            <a:graphic xmlns:a="http://schemas.openxmlformats.org/drawingml/2006/main">
+              <a:graphicData uri="http://schemas.openxmlformats.org/drawingml/2006/picture">
+                <pic:pic xmlns:pic="http://schemas.openxmlformats.org/drawingml/2006/picture">
+                  <pic:nvPicPr>
+                    <pic:cNvPr id="0" name="Picture 1" descr="MockUPhone"/>
+                    <pic:cNvPicPr>
+                      <a:picLocks noChangeAspect="1" noChangeArrowheads="1"/>
+                    </pic:cNvPicPr>
+                  </pic:nvPicPr>
+                  <pic:blipFill>
+                    <a:blip r:embed="rId13" cstate="print">
+                      <a:extLst>
+                        <a:ext uri="{28A0092B-C50C-407E-A947-70E740481C1C}">
+                          <a14:useLocalDpi xmlns:a14="http://schemas.microsoft.com/office/drawing/2010/main" val="0"/>
+                        </a:ext>
+                      </a:extLst>
+                    </a:blip>
+                    <a:srcRect/>
+                    <a:stretch>
+                      <a:fillRect/>
+                    </a:stretch>
+                  </pic:blipFill>
+                  <pic:spPr bwMode="auto">
+                    <a:xfrm>
+                      <a:off x="0" y="0"/>
+                      <a:ext cx="3746478" cy="7070038"/>
+                    </a:xfrm>
+                    <a:prstGeom prst="rect">
+                      <a:avLst/>
+                    </a:prstGeom>
+                    <a:noFill/>
+                    <a:ln>
+                      <a:noFill/>
+                    </a:ln>
+                  </pic:spPr>
+                </pic:pic>
+              </a:graphicData>
+            </a:graphic>
+          </wp:inline>
+        </w:drawing>
+      </w:r>
+    </w:p>
+    <w:p>
+      <w:pPr>
+        <w:rPr>
+          <w:lang w:val="en-US"/>
+        </w:rPr>
+      </w:pPr>
+      <w:r>
+        <w:rPr>
+          <w:lang w:val="en-US"/>
+        </w:rPr>
+        <w:br w:type="page"/>
+      </w:r>
+    </w:p>
+    <w:p>
+      <w:pPr>
+        <w:pStyle w:val="Ttulo2"/>
+        <w:rPr>
+          <w:lang w:val="en-US"/>
+        </w:rPr>
+      </w:pPr>
+      <w:bookmarkStart w:id="17" w:name="_Toc85553660"/>
+      <w:r>
+        <w:rPr>
+          <w:lang w:val="en-US"/>
+        </w:rPr>
+        <w:lastRenderedPageBreak/>
+        <w:t>Signup</w:t>
+      </w:r>
+      <w:bookmarkEnd w:id="17"/>
+    </w:p>
+    <w:p>
+      <w:pPr>
+        <w:jc w:val="center"/>
+        <w:rPr>
+          <w:lang w:val="en-US"/>
+        </w:rPr>
+      </w:pPr>
+      <w:r>
+        <w:rPr>
+          <w:noProof/>
+          <w:lang w:val="en-US"/>
+        </w:rPr>
+        <w:drawing>
+          <wp:anchor distT="0" distB="0" distL="114300" distR="114300" simplePos="0" relativeHeight="251664384" behindDoc="1" locked="0" layoutInCell="1" allowOverlap="1" wp14:anchorId="7BE0F72A" wp14:editId="40C4F5DD">
+            <wp:simplePos x="0" y="0"/>
+            <wp:positionH relativeFrom="margin">
+              <wp:align>center</wp:align>
+            </wp:positionH>
+            <wp:positionV relativeFrom="paragraph">
+              <wp:posOffset>644525</wp:posOffset>
+            </wp:positionV>
+            <wp:extent cx="2773374" cy="6000750"/>
+            <wp:effectExtent l="0" t="0" r="8255" b="0"/>
+            <wp:wrapNone/>
+            <wp:docPr id="19" name="Imagen 19" descr="Interfaz de usuario gráfica, Texto, Aplicación&#10;&#10;Descripción generada automáticamente"/>
+            <wp:cNvGraphicFramePr>
+              <a:graphicFrameLocks xmlns:a="http://schemas.openxmlformats.org/drawingml/2006/main" noChangeAspect="1"/>
+            </wp:cNvGraphicFramePr>
+            <a:graphic xmlns:a="http://schemas.openxmlformats.org/drawingml/2006/main">
+              <a:graphicData uri="http://schemas.openxmlformats.org/drawingml/2006/picture">
+                <pic:pic xmlns:pic="http://schemas.openxmlformats.org/drawingml/2006/picture">
+                  <pic:nvPicPr>
+                    <pic:cNvPr id="19" name="Imagen 19" descr="Interfaz de usuario gráfica, Texto, Aplicación&#10;&#10;Descripción generada automáticamente"/>
+                    <pic:cNvPicPr/>
+                  </pic:nvPicPr>
+                  <pic:blipFill>
+                    <a:blip r:embed="rId14">
+                      <a:extLst>
+                        <a:ext uri="{28A0092B-C50C-407E-A947-70E740481C1C}">
+                          <a14:useLocalDpi xmlns:a14="http://schemas.microsoft.com/office/drawing/2010/main" val="0"/>
+                        </a:ext>
+                      </a:extLst>
+                    </a:blip>
+                    <a:stretch>
+                      <a:fillRect/>
+                    </a:stretch>
+                  </pic:blipFill>
+                  <pic:spPr>
+                    <a:xfrm>
+                      <a:off x="0" y="0"/>
+                      <a:ext cx="2773374" cy="6000750"/>
+                    </a:xfrm>
+                    <a:prstGeom prst="rect">
+                      <a:avLst/>
+                    </a:prstGeom>
+                  </pic:spPr>
+                </pic:pic>
+              </a:graphicData>
+            </a:graphic>
+            <wp14:sizeRelH relativeFrom="margin">
+              <wp14:pctWidth>0</wp14:pctWidth>
+            </wp14:sizeRelH>
+            <wp14:sizeRelV relativeFrom="margin">
+              <wp14:pctHeight>0</wp14:pctHeight>
+            </wp14:sizeRelV>
+          </wp:anchor>
+        </w:drawing>
+      </w:r>
+      <w:r>
+        <w:rPr>
+          <w:noProof/>
+        </w:rPr>
+        <w:drawing>
+          <wp:inline distT="0" distB="0" distL="0" distR="0" wp14:anchorId="7AA5DB4E" wp14:editId="764C8693">
+            <wp:extent cx="3743325" cy="7064088"/>
+            <wp:effectExtent l="0" t="0" r="0" b="0"/>
+            <wp:docPr id="18" name="Imagen 18" descr="MockUPhone"/>
+            <wp:cNvGraphicFramePr>
+              <a:graphicFrameLocks xmlns:a="http://schemas.openxmlformats.org/drawingml/2006/main" noChangeAspect="1"/>
+            </wp:cNvGraphicFramePr>
+            <a:graphic xmlns:a="http://schemas.openxmlformats.org/drawingml/2006/main">
+              <a:graphicData uri="http://schemas.openxmlformats.org/drawingml/2006/picture">
+                <pic:pic xmlns:pic="http://schemas.openxmlformats.org/drawingml/2006/picture">
+                  <pic:nvPicPr>
+                    <pic:cNvPr id="0" name="Picture 1" descr="MockUPhone"/>
+                    <pic:cNvPicPr>
+                      <a:picLocks noChangeAspect="1" noChangeArrowheads="1"/>
+                    </pic:cNvPicPr>
+                  </pic:nvPicPr>
+                  <pic:blipFill>
+                    <a:blip r:embed="rId13" cstate="print">
+                      <a:extLst>
+                        <a:ext uri="{28A0092B-C50C-407E-A947-70E740481C1C}">
+                          <a14:useLocalDpi xmlns:a14="http://schemas.microsoft.com/office/drawing/2010/main" val="0"/>
+                        </a:ext>
+                      </a:extLst>
+                    </a:blip>
+                    <a:srcRect/>
+                    <a:stretch>
+                      <a:fillRect/>
+                    </a:stretch>
+                  </pic:blipFill>
+                  <pic:spPr bwMode="auto">
+                    <a:xfrm>
+                      <a:off x="0" y="0"/>
+                      <a:ext cx="3746478" cy="7070038"/>
+                    </a:xfrm>
+                    <a:prstGeom prst="rect">
+                      <a:avLst/>
+                    </a:prstGeom>
+                    <a:noFill/>
+                    <a:ln>
+                      <a:noFill/>
+                    </a:ln>
+                  </pic:spPr>
+                </pic:pic>
+              </a:graphicData>
+            </a:graphic>
+          </wp:inline>
+        </w:drawing>
+      </w:r>
+    </w:p>
+    <w:p>
+      <w:pPr>
+        <w:rPr>
+          <w:lang w:val="en-US"/>
+        </w:rPr>
+      </w:pPr>
+      <w:r>
+        <w:rPr>
+          <w:lang w:val="en-US"/>
+        </w:rPr>
+        <w:br w:type="page"/>
+      </w:r>
+    </w:p>
+    <w:p>
+      <w:pPr>
+        <w:pStyle w:val="Ttulo2"/>
+        <w:rPr>
+          <w:lang w:val="en-US"/>
+        </w:rPr>
+      </w:pPr>
+      <w:bookmarkStart w:id="18" w:name="_Toc85553661"/>
+      <w:r>
+        <w:rPr>
+          <w:lang w:val="en-US"/>
+        </w:rPr>
+        <w:lastRenderedPageBreak/>
+        <w:t>Request Car Wash</w:t>
+      </w:r>
+      <w:bookmarkEnd w:id="18"/>
+    </w:p>
+    <w:p>
+      <w:pPr>
+        <w:jc w:val="center"/>
+        <w:rPr>
+          <w:lang w:val="en-US"/>
+        </w:rPr>
+      </w:pPr>
+      <w:r>
+        <w:rPr>
+          <w:noProof/>
+          <w:lang w:val="en-US"/>
+        </w:rPr>
+        <w:drawing>
+          <wp:anchor distT="0" distB="0" distL="114300" distR="114300" simplePos="0" relativeHeight="251665408" behindDoc="1" locked="0" layoutInCell="1" allowOverlap="1" wp14:anchorId="1A7AD425" wp14:editId="5DFCDF38">
+            <wp:simplePos x="0" y="0"/>
+            <wp:positionH relativeFrom="margin">
+              <wp:posOffset>1377314</wp:posOffset>
+            </wp:positionH>
+            <wp:positionV relativeFrom="paragraph">
+              <wp:posOffset>442530</wp:posOffset>
+            </wp:positionV>
+            <wp:extent cx="2867025" cy="6203380"/>
+            <wp:effectExtent l="0" t="0" r="0" b="6985"/>
+            <wp:wrapNone/>
+            <wp:docPr id="22" name="Imagen 22" descr="Gráfico&#10;&#10;Descripción generada automáticamente con confianza media"/>
+            <wp:cNvGraphicFramePr>
+              <a:graphicFrameLocks xmlns:a="http://schemas.openxmlformats.org/drawingml/2006/main" noChangeAspect="1"/>
+            </wp:cNvGraphicFramePr>
+            <a:graphic xmlns:a="http://schemas.openxmlformats.org/drawingml/2006/main">
+              <a:graphicData uri="http://schemas.openxmlformats.org/drawingml/2006/picture">
+                <pic:pic xmlns:pic="http://schemas.openxmlformats.org/drawingml/2006/picture">
+                  <pic:nvPicPr>
+                    <pic:cNvPr id="22" name="Imagen 22" descr="Gráfico&#10;&#10;Descripción generada automáticamente con confianza media"/>
+                    <pic:cNvPicPr/>
+                  </pic:nvPicPr>
+                  <pic:blipFill>
+                    <a:blip r:embed="rId15">
+                      <a:extLst>
+                        <a:ext uri="{28A0092B-C50C-407E-A947-70E740481C1C}">
+                          <a14:useLocalDpi xmlns:a14="http://schemas.microsoft.com/office/drawing/2010/main" val="0"/>
+                        </a:ext>
+                      </a:extLst>
+                    </a:blip>
+                    <a:stretch>
+                      <a:fillRect/>
+                    </a:stretch>
+                  </pic:blipFill>
+                  <pic:spPr>
+                    <a:xfrm>
+                      <a:off x="0" y="0"/>
+                      <a:ext cx="2867245" cy="6203857"/>
+                    </a:xfrm>
+                    <a:prstGeom prst="rect">
+                      <a:avLst/>
+                    </a:prstGeom>
+                  </pic:spPr>
+                </pic:pic>
+              </a:graphicData>
+            </a:graphic>
+            <wp14:sizeRelH relativeFrom="margin">
+              <wp14:pctWidth>0</wp14:pctWidth>
+            </wp14:sizeRelH>
+            <wp14:sizeRelV relativeFrom="margin">
+              <wp14:pctHeight>0</wp14:pctHeight>
+            </wp14:sizeRelV>
+          </wp:anchor>
+        </w:drawing>
+      </w:r>
+      <w:r>
+        <w:rPr>
+          <w:noProof/>
+        </w:rPr>
+        <w:drawing>
+          <wp:inline distT="0" distB="0" distL="0" distR="0" wp14:anchorId="034FD3AE" wp14:editId="2878710F">
+            <wp:extent cx="3743325" cy="7064088"/>
+            <wp:effectExtent l="0" t="0" r="0" b="0"/>
+            <wp:docPr id="21" name="Imagen 21" descr="MockUPhone"/>
+            <wp:cNvGraphicFramePr>
+              <a:graphicFrameLocks xmlns:a="http://schemas.openxmlformats.org/drawingml/2006/main" noChangeAspect="1"/>
+            </wp:cNvGraphicFramePr>
+            <a:graphic xmlns:a="http://schemas.openxmlformats.org/drawingml/2006/main">
+              <a:graphicData uri="http://schemas.openxmlformats.org/drawingml/2006/picture">
+                <pic:pic xmlns:pic="http://schemas.openxmlformats.org/drawingml/2006/picture">
+                  <pic:nvPicPr>
+                    <pic:cNvPr id="0" name="Picture 1" descr="MockUPhone"/>
+                    <pic:cNvPicPr>
+                      <a:picLocks noChangeAspect="1" noChangeArrowheads="1"/>
+                    </pic:cNvPicPr>
+                  </pic:nvPicPr>
+                  <pic:blipFill>
+                    <a:blip r:embed="rId13" cstate="print">
+                      <a:extLst>
+                        <a:ext uri="{28A0092B-C50C-407E-A947-70E740481C1C}">
+                          <a14:useLocalDpi xmlns:a14="http://schemas.microsoft.com/office/drawing/2010/main" val="0"/>
+                        </a:ext>
+                      </a:extLst>
+                    </a:blip>
+                    <a:srcRect/>
+                    <a:stretch>
+                      <a:fillRect/>
+                    </a:stretch>
+                  </pic:blipFill>
+                  <pic:spPr bwMode="auto">
+                    <a:xfrm>
+                      <a:off x="0" y="0"/>
+                      <a:ext cx="3746478" cy="7070038"/>
+                    </a:xfrm>
+                    <a:prstGeom prst="rect">
+                      <a:avLst/>
+                    </a:prstGeom>
+                    <a:noFill/>
+                    <a:ln>
+                      <a:noFill/>
+                    </a:ln>
+                  </pic:spPr>
+                </pic:pic>
+              </a:graphicData>
+            </a:graphic>
+          </wp:inline>
+        </w:drawing>
+      </w:r>
+    </w:p>
+    <w:p>
+      <w:pPr>
+        <w:rPr>
+          <w:lang w:val="en-US"/>
+        </w:rPr>
+      </w:pPr>
+      <w:r>
+        <w:rPr>
+          <w:lang w:val="en-US"/>
+        </w:rPr>
+        <w:br w:type="page"/>
+      </w:r>
+    </w:p>
+    <w:p>
+      <w:pPr>
+        <w:pStyle w:val="Ttulo2"/>
+        <w:rPr>
+          <w:lang w:val="en-US"/>
+        </w:rPr>
+      </w:pPr>
+      <w:bookmarkStart w:id="19" w:name="_Toc85553662"/>
+      <w:r>
+        <w:rPr>
+          <w:lang w:val="en-US"/>
+        </w:rPr>
+        <w:lastRenderedPageBreak/>
+        <w:t>Wait for Car Washer</w:t>
+      </w:r>
+      <w:bookmarkEnd w:id="19"/>
+    </w:p>
+    <w:p>
+      <w:pPr>
+        <w:jc w:val="center"/>
+        <w:rPr>
+          <w:lang w:val="en-US"/>
+        </w:rPr>
+      </w:pPr>
+      <w:r>
+        <w:rPr>
+          <w:noProof/>
+          <w:lang w:val="en-US"/>
+        </w:rPr>
+        <w:drawing>
+          <wp:anchor distT="0" distB="0" distL="114300" distR="114300" simplePos="0" relativeHeight="251666432" behindDoc="1" locked="0" layoutInCell="1" allowOverlap="1" wp14:anchorId="0BAB4E4E" wp14:editId="35C1792E">
+            <wp:simplePos x="0" y="0"/>
+            <wp:positionH relativeFrom="margin">
+              <wp:align>center</wp:align>
+            </wp:positionH>
+            <wp:positionV relativeFrom="paragraph">
+              <wp:posOffset>417830</wp:posOffset>
+            </wp:positionV>
+            <wp:extent cx="2886075" cy="6244601"/>
+            <wp:effectExtent l="0" t="0" r="0" b="3810"/>
+            <wp:wrapNone/>
+            <wp:docPr id="24" name="Imagen 24" descr="Mapa&#10;&#10;Descripción generada automáticamente"/>
+            <wp:cNvGraphicFramePr>
+              <a:graphicFrameLocks xmlns:a="http://schemas.openxmlformats.org/drawingml/2006/main" noChangeAspect="1"/>
+            </wp:cNvGraphicFramePr>
+            <a:graphic xmlns:a="http://schemas.openxmlformats.org/drawingml/2006/main">
+              <a:graphicData uri="http://schemas.openxmlformats.org/drawingml/2006/picture">
+                <pic:pic xmlns:pic="http://schemas.openxmlformats.org/drawingml/2006/picture">
+                  <pic:nvPicPr>
+                    <pic:cNvPr id="24" name="Imagen 24" descr="Mapa&#10;&#10;Descripción generada automáticamente"/>
+                    <pic:cNvPicPr/>
+                  </pic:nvPicPr>
+                  <pic:blipFill>
+                    <a:blip r:embed="rId16">
+                      <a:extLst>
+                        <a:ext uri="{28A0092B-C50C-407E-A947-70E740481C1C}">
+                          <a14:useLocalDpi xmlns:a14="http://schemas.microsoft.com/office/drawing/2010/main" val="0"/>
+                        </a:ext>
+                      </a:extLst>
+                    </a:blip>
+                    <a:stretch>
+                      <a:fillRect/>
+                    </a:stretch>
+                  </pic:blipFill>
+                  <pic:spPr>
+                    <a:xfrm>
+                      <a:off x="0" y="0"/>
+                      <a:ext cx="2886075" cy="6244601"/>
+                    </a:xfrm>
+                    <a:prstGeom prst="rect">
+                      <a:avLst/>
+                    </a:prstGeom>
+                  </pic:spPr>
+                </pic:pic>
+              </a:graphicData>
+            </a:graphic>
+            <wp14:sizeRelH relativeFrom="margin">
+              <wp14:pctWidth>0</wp14:pctWidth>
+            </wp14:sizeRelH>
+            <wp14:sizeRelV relativeFrom="margin">
+              <wp14:pctHeight>0</wp14:pctHeight>
+            </wp14:sizeRelV>
+          </wp:anchor>
+        </w:drawing>
+      </w:r>
+      <w:r>
+        <w:rPr>
+          <w:noProof/>
+        </w:rPr>
+        <w:drawing>
+          <wp:inline distT="0" distB="0" distL="0" distR="0" wp14:anchorId="3559467B" wp14:editId="3CF1BD57">
+            <wp:extent cx="3743325" cy="7064088"/>
+            <wp:effectExtent l="0" t="0" r="0" b="0"/>
+            <wp:docPr id="23" name="Imagen 23" descr="MockUPhone"/>
+            <wp:cNvGraphicFramePr>
+              <a:graphicFrameLocks xmlns:a="http://schemas.openxmlformats.org/drawingml/2006/main" noChangeAspect="1"/>
+            </wp:cNvGraphicFramePr>
+            <a:graphic xmlns:a="http://schemas.openxmlformats.org/drawingml/2006/main">
+              <a:graphicData uri="http://schemas.openxmlformats.org/drawingml/2006/picture">
+                <pic:pic xmlns:pic="http://schemas.openxmlformats.org/drawingml/2006/picture">
+                  <pic:nvPicPr>
+                    <pic:cNvPr id="0" name="Picture 1" descr="MockUPhone"/>
+                    <pic:cNvPicPr>
+                      <a:picLocks noChangeAspect="1" noChangeArrowheads="1"/>
+                    </pic:cNvPicPr>
+                  </pic:nvPicPr>
+                  <pic:blipFill>
+                    <a:blip r:embed="rId13" cstate="print">
+                      <a:extLst>
+                        <a:ext uri="{28A0092B-C50C-407E-A947-70E740481C1C}">
+                          <a14:useLocalDpi xmlns:a14="http://schemas.microsoft.com/office/drawing/2010/main" val="0"/>
+                        </a:ext>
+                      </a:extLst>
+                    </a:blip>
+                    <a:srcRect/>
+                    <a:stretch>
+                      <a:fillRect/>
+                    </a:stretch>
+                  </pic:blipFill>
+                  <pic:spPr bwMode="auto">
+                    <a:xfrm>
+                      <a:off x="0" y="0"/>
+                      <a:ext cx="3746478" cy="7070038"/>
+                    </a:xfrm>
+                    <a:prstGeom prst="rect">
+                      <a:avLst/>
+                    </a:prstGeom>
+                    <a:noFill/>
+                    <a:ln>
+                      <a:noFill/>
+                    </a:ln>
+                  </pic:spPr>
+                </pic:pic>
+              </a:graphicData>
+            </a:graphic>
+          </wp:inline>
+        </w:drawing>
+      </w:r>
+    </w:p>
+    <w:p>
+      <w:pPr>
+        <w:rPr>
+          <w:lang w:val="en-US"/>
+        </w:rPr>
+      </w:pPr>
+      <w:r>
+        <w:rPr>
+          <w:lang w:val="en-US"/>
+        </w:rPr>
+        <w:br w:type="page"/>
+      </w:r>
+    </w:p>
+    <w:p>
+      <w:pPr>
+        <w:pStyle w:val="Ttulo2"/>
+        <w:rPr>
+          <w:lang w:val="en-US"/>
+        </w:rPr>
+      </w:pPr>
+      <w:bookmarkStart w:id="20" w:name="_Toc85553663"/>
+      <w:r>
+        <w:rPr>
+          <w:lang w:val="en-US"/>
+        </w:rPr>
+        <w:lastRenderedPageBreak/>
+        <w:t>Car Washer services List</w:t>
+      </w:r>
+      <w:bookmarkEnd w:id="20"/>
+    </w:p>
+    <w:p>
+      <w:pPr>
+        <w:jc w:val="center"/>
+        <w:rPr>
+          <w:lang w:val="en-US"/>
+        </w:rPr>
+      </w:pPr>
+      <w:r>
+        <w:rPr>
+          <w:noProof/>
+          <w:lang w:val="en-US"/>
+        </w:rPr>
+        <w:drawing>
+          <wp:anchor distT="0" distB="0" distL="114300" distR="114300" simplePos="0" relativeHeight="251667456" behindDoc="1" locked="0" layoutInCell="1" allowOverlap="1" wp14:anchorId="28C47D54" wp14:editId="37CE73BB">
+            <wp:simplePos x="0" y="0"/>
+            <wp:positionH relativeFrom="column">
+              <wp:posOffset>1358265</wp:posOffset>
+            </wp:positionH>
+            <wp:positionV relativeFrom="paragraph">
+              <wp:posOffset>377190</wp:posOffset>
+            </wp:positionV>
+            <wp:extent cx="2905242" cy="6287135"/>
+            <wp:effectExtent l="0" t="0" r="9525" b="0"/>
+            <wp:wrapNone/>
+            <wp:docPr id="26" name="Imagen 26" descr="Interfaz de usuario gráfica, Texto&#10;&#10;Descripción generada automáticamente"/>
+            <wp:cNvGraphicFramePr>
+              <a:graphicFrameLocks xmlns:a="http://schemas.openxmlformats.org/drawingml/2006/main" noChangeAspect="1"/>
+            </wp:cNvGraphicFramePr>
+            <a:graphic xmlns:a="http://schemas.openxmlformats.org/drawingml/2006/main">
+              <a:graphicData uri="http://schemas.openxmlformats.org/drawingml/2006/picture">
+                <pic:pic xmlns:pic="http://schemas.openxmlformats.org/drawingml/2006/picture">
+                  <pic:nvPicPr>
+                    <pic:cNvPr id="26" name="Imagen 26" descr="Interfaz de usuario gráfica, Texto&#10;&#10;Descripción generada automáticamente"/>
+                    <pic:cNvPicPr/>
+                  </pic:nvPicPr>
+                  <pic:blipFill>
+                    <a:blip r:embed="rId17">
+                      <a:extLst>
+                        <a:ext uri="{28A0092B-C50C-407E-A947-70E740481C1C}">
+                          <a14:useLocalDpi xmlns:a14="http://schemas.microsoft.com/office/drawing/2010/main" val="0"/>
+                        </a:ext>
+                      </a:extLst>
+                    </a:blip>
+                    <a:stretch>
+                      <a:fillRect/>
+                    </a:stretch>
+                  </pic:blipFill>
+                  <pic:spPr>
+                    <a:xfrm>
+                      <a:off x="0" y="0"/>
+                      <a:ext cx="2905242" cy="6287135"/>
+                    </a:xfrm>
+                    <a:prstGeom prst="rect">
+                      <a:avLst/>
+                    </a:prstGeom>
+                  </pic:spPr>
+                </pic:pic>
+              </a:graphicData>
+            </a:graphic>
+            <wp14:sizeRelH relativeFrom="margin">
+              <wp14:pctWidth>0</wp14:pctWidth>
+            </wp14:sizeRelH>
+            <wp14:sizeRelV relativeFrom="margin">
+              <wp14:pctHeight>0</wp14:pctHeight>
+            </wp14:sizeRelV>
+          </wp:anchor>
+        </w:drawing>
+      </w:r>
+      <w:r>
+        <w:rPr>
+          <w:noProof/>
+        </w:rPr>
+        <w:drawing>
+          <wp:inline distT="0" distB="0" distL="0" distR="0" wp14:anchorId="08E2A898" wp14:editId="7A6A94F9">
+            <wp:extent cx="3743325" cy="7064088"/>
+            <wp:effectExtent l="0" t="0" r="0" b="0"/>
+            <wp:docPr id="25" name="Imagen 25" descr="MockUPhone"/>
+            <wp:cNvGraphicFramePr>
+              <a:graphicFrameLocks xmlns:a="http://schemas.openxmlformats.org/drawingml/2006/main" noChangeAspect="1"/>
+            </wp:cNvGraphicFramePr>
+            <a:graphic xmlns:a="http://schemas.openxmlformats.org/drawingml/2006/main">
+              <a:graphicData uri="http://schemas.openxmlformats.org/drawingml/2006/picture">
+                <pic:pic xmlns:pic="http://schemas.openxmlformats.org/drawingml/2006/picture">
+                  <pic:nvPicPr>
+                    <pic:cNvPr id="0" name="Picture 1" descr="MockUPhone"/>
+                    <pic:cNvPicPr>
+                      <a:picLocks noChangeAspect="1" noChangeArrowheads="1"/>
+                    </pic:cNvPicPr>
+                  </pic:nvPicPr>
+                  <pic:blipFill>
+                    <a:blip r:embed="rId13" cstate="print">
+                      <a:extLst>
+                        <a:ext uri="{28A0092B-C50C-407E-A947-70E740481C1C}">
+                          <a14:useLocalDpi xmlns:a14="http://schemas.microsoft.com/office/drawing/2010/main" val="0"/>
+                        </a:ext>
+                      </a:extLst>
+                    </a:blip>
+                    <a:srcRect/>
+                    <a:stretch>
+                      <a:fillRect/>
+                    </a:stretch>
+                  </pic:blipFill>
+                  <pic:spPr bwMode="auto">
+                    <a:xfrm>
+                      <a:off x="0" y="0"/>
+                      <a:ext cx="3746478" cy="7070038"/>
+                    </a:xfrm>
+                    <a:prstGeom prst="rect">
+                      <a:avLst/>
+                    </a:prstGeom>
+                    <a:noFill/>
+                    <a:ln>
+                      <a:noFill/>
+                    </a:ln>
+                  </pic:spPr>
+                </pic:pic>
+              </a:graphicData>
+            </a:graphic>
+          </wp:inline>
+        </w:drawing>
+      </w:r>
+    </w:p>
+    <w:p>
+      <w:pPr>
+        <w:rPr>
+          <w:lang w:val="en-US"/>
+        </w:rPr>
+      </w:pPr>
+      <w:r>
+        <w:rPr>
+          <w:lang w:val="en-US"/>
+        </w:rPr>
+        <w:br w:type="page"/>
+      </w:r>
+    </w:p>
+    <w:p>
+      <w:pPr>
+        <w:pStyle w:val="Ttulo2"/>
+        <w:rPr>
+          <w:lang w:val="en-US"/>
+        </w:rPr>
+      </w:pPr>
+      <w:bookmarkStart w:id="21" w:name="_Toc85553664"/>
+      <w:r>
+        <w:rPr>
+          <w:lang w:val="en-US"/>
+        </w:rPr>
+        <w:lastRenderedPageBreak/>
+        <w:t>Car Washer on Service</w:t>
+      </w:r>
+      <w:bookmarkEnd w:id="21"/>
+    </w:p>
+    <w:p>
+      <w:pPr>
+        <w:jc w:val="center"/>
+        <w:rPr>
+          <w:lang w:val="en-US"/>
+        </w:rPr>
+      </w:pPr>
+      <w:r>
+        <w:rPr>
+          <w:noProof/>
+          <w:lang w:val="en-US"/>
+        </w:rPr>
+        <w:drawing>
+          <wp:anchor distT="0" distB="0" distL="114300" distR="114300" simplePos="0" relativeHeight="251668480" behindDoc="1" locked="0" layoutInCell="1" allowOverlap="1" wp14:anchorId="3A7995AC" wp14:editId="13207D3A">
+            <wp:simplePos x="0" y="0"/>
+            <wp:positionH relativeFrom="margin">
+              <wp:align>center</wp:align>
+            </wp:positionH>
+            <wp:positionV relativeFrom="paragraph">
+              <wp:posOffset>370899</wp:posOffset>
+            </wp:positionV>
+            <wp:extent cx="2922174" cy="6322708"/>
+            <wp:effectExtent l="0" t="0" r="0" b="1905"/>
+            <wp:wrapNone/>
+            <wp:docPr id="29" name="Imagen 29" descr="Mapa&#10;&#10;Descripción generada automáticamente"/>
+            <wp:cNvGraphicFramePr>
+              <a:graphicFrameLocks xmlns:a="http://schemas.openxmlformats.org/drawingml/2006/main" noChangeAspect="1"/>
+            </wp:cNvGraphicFramePr>
+            <a:graphic xmlns:a="http://schemas.openxmlformats.org/drawingml/2006/main">
+              <a:graphicData uri="http://schemas.openxmlformats.org/drawingml/2006/picture">
+                <pic:pic xmlns:pic="http://schemas.openxmlformats.org/drawingml/2006/picture">
+                  <pic:nvPicPr>
+                    <pic:cNvPr id="29" name="Imagen 29" descr="Mapa&#10;&#10;Descripción generada automáticamente"/>
+                    <pic:cNvPicPr/>
+                  </pic:nvPicPr>
+                  <pic:blipFill>
+                    <a:blip r:embed="rId18">
+                      <a:extLst>
+                        <a:ext uri="{28A0092B-C50C-407E-A947-70E740481C1C}">
+                          <a14:useLocalDpi xmlns:a14="http://schemas.microsoft.com/office/drawing/2010/main" val="0"/>
+                        </a:ext>
+                      </a:extLst>
+                    </a:blip>
+                    <a:stretch>
+                      <a:fillRect/>
+                    </a:stretch>
+                  </pic:blipFill>
+                  <pic:spPr>
+                    <a:xfrm>
+                      <a:off x="0" y="0"/>
+                      <a:ext cx="2922174" cy="6322708"/>
+                    </a:xfrm>
+                    <a:prstGeom prst="rect">
+                      <a:avLst/>
+                    </a:prstGeom>
+                  </pic:spPr>
+                </pic:pic>
+              </a:graphicData>
+            </a:graphic>
+            <wp14:sizeRelH relativeFrom="margin">
+              <wp14:pctWidth>0</wp14:pctWidth>
+            </wp14:sizeRelH>
+            <wp14:sizeRelV relativeFrom="margin">
+              <wp14:pctHeight>0</wp14:pctHeight>
+            </wp14:sizeRelV>
+          </wp:anchor>
+        </w:drawing>
+      </w:r>
+      <w:r>
+        <w:rPr>
+          <w:noProof/>
+        </w:rPr>
+        <w:drawing>
+          <wp:inline distT="0" distB="0" distL="0" distR="0" wp14:anchorId="09FB7F16" wp14:editId="2E5193F1">
+            <wp:extent cx="3743325" cy="7064088"/>
+            <wp:effectExtent l="0" t="0" r="0" b="0"/>
+            <wp:docPr id="27" name="Imagen 27" descr="MockUPhone"/>
+            <wp:cNvGraphicFramePr>
+              <a:graphicFrameLocks xmlns:a="http://schemas.openxmlformats.org/drawingml/2006/main" noChangeAspect="1"/>
+            </wp:cNvGraphicFramePr>
+            <a:graphic xmlns:a="http://schemas.openxmlformats.org/drawingml/2006/main">
+              <a:graphicData uri="http://schemas.openxmlformats.org/drawingml/2006/picture">
+                <pic:pic xmlns:pic="http://schemas.openxmlformats.org/drawingml/2006/picture">
+                  <pic:nvPicPr>
+                    <pic:cNvPr id="0" name="Picture 1" descr="MockUPhone"/>
+                    <pic:cNvPicPr>
+                      <a:picLocks noChangeAspect="1" noChangeArrowheads="1"/>
+                    </pic:cNvPicPr>
+                  </pic:nvPicPr>
+                  <pic:blipFill>
+                    <a:blip r:embed="rId13" cstate="print">
+                      <a:extLst>
+                        <a:ext uri="{28A0092B-C50C-407E-A947-70E740481C1C}">
+                          <a14:useLocalDpi xmlns:a14="http://schemas.microsoft.com/office/drawing/2010/main" val="0"/>
+                        </a:ext>
+                      </a:extLst>
+                    </a:blip>
+                    <a:srcRect/>
+                    <a:stretch>
+                      <a:fillRect/>
+                    </a:stretch>
+                  </pic:blipFill>
+                  <pic:spPr bwMode="auto">
+                    <a:xfrm>
+                      <a:off x="0" y="0"/>
+                      <a:ext cx="3746478" cy="7070038"/>
                     </a:xfrm>
                     <a:prstGeom prst="rect">
                       <a:avLst/>
@@ -2974,6 +5491,28 @@
       <w:szCs w:val="26"/>
     </w:rPr>
   </w:style>
+  <w:style w:type="paragraph" w:styleId="Ttulo3">
+    <w:name w:val="heading 3"/>
+    <w:basedOn w:val="Normal"/>
+    <w:next w:val="Normal"/>
+    <w:link w:val="Ttulo3Car"/>
+    <w:uiPriority w:val="9"/>
+    <w:unhideWhenUsed/>
+    <w:qFormat/>
+    <w:rsid w:val="00CF366C"/>
+    <w:pPr>
+      <w:keepNext/>
+      <w:keepLines/>
+      <w:spacing w:before="40" w:after="0"/>
+      <w:outlineLvl w:val="2"/>
+    </w:pPr>
+    <w:rPr>
+      <w:rFonts w:asciiTheme="majorHAnsi" w:eastAsiaTheme="majorEastAsia" w:hAnsiTheme="majorHAnsi" w:cstheme="majorBidi"/>
+      <w:color w:val="481346" w:themeColor="accent1" w:themeShade="7F"/>
+      <w:sz w:val="24"/>
+      <w:szCs w:val="24"/>
+    </w:rPr>
+  </w:style>
   <w:style w:type="character" w:default="1" w:styleId="Fuentedeprrafopredeter">
     <w:name w:val="Default Paragraph Font"/>
     <w:uiPriority w:val="1"/>
@@ -3122,6 +5661,19 @@
     <w:rPr>
       <w:color w:val="0066FF" w:themeColor="hyperlink"/>
       <w:u w:val="single"/>
+    </w:rPr>
+  </w:style>
+  <w:style w:type="character" w:customStyle="1" w:styleId="Ttulo3Car">
+    <w:name w:val="Título 3 Car"/>
+    <w:basedOn w:val="Fuentedeprrafopredeter"/>
+    <w:link w:val="Ttulo3"/>
+    <w:uiPriority w:val="9"/>
+    <w:rsid w:val="00CF366C"/>
+    <w:rPr>
+      <w:rFonts w:asciiTheme="majorHAnsi" w:eastAsiaTheme="majorEastAsia" w:hAnsiTheme="majorHAnsi" w:cstheme="majorBidi"/>
+      <w:color w:val="481346" w:themeColor="accent1" w:themeShade="7F"/>
+      <w:sz w:val="24"/>
+      <w:szCs w:val="24"/>
     </w:rPr>
   </w:style>
 </w:styles>
@@ -3424,7 +5976,7 @@
 
 <file path=customXml/item1.xml><?xml version="1.0" encoding="utf-8"?>
 <CoverPageProperties xmlns="http://schemas.microsoft.com/office/2006/coverPageProps">
-  <PublishDate>2021-09-08T00:00:00</PublishDate>
+  <PublishDate>19 de octubre de 2021</PublishDate>
   <Abstract/>
   <CompanyAddress>Universidad de la Salle Bajío</CompanyAddress>
   <CompanyPhone/>

</xml_diff>